<commit_message>
add tasks in docx document
</commit_message>
<xml_diff>
--- a/3. Задание_4.docx
+++ b/3. Задание_4.docx
@@ -374,7 +374,23 @@
           <w:sz w:val="28"/>
           <w:szCs w:val="28"/>
         </w:rPr>
-        <w:t xml:space="preserve"> и на передатчик помехи</w:t>
+        <w:t xml:space="preserve"> и </w:t>
+      </w:r>
+      <w:proofErr w:type="gramStart"/>
+      <w:r>
+        <w:rPr>
+          <w:sz w:val="28"/>
+          <w:szCs w:val="28"/>
+        </w:rPr>
+        <w:t>на передатчик</w:t>
+      </w:r>
+      <w:proofErr w:type="gramEnd"/>
+      <w:r>
+        <w:rPr>
+          <w:sz w:val="28"/>
+          <w:szCs w:val="28"/>
+        </w:rPr>
+        <w:t xml:space="preserve"> помехи</w:t>
       </w:r>
       <w:r>
         <w:rPr>
@@ -675,6 +691,7 @@
         <w:rPr>
           <w:sz w:val="28"/>
           <w:szCs w:val="28"/>
+          <w:highlight w:val="yellow"/>
         </w:rPr>
         <w:t>Смена поляризации только на 4 метрах</w:t>
       </w:r>
@@ -691,8 +708,83 @@
         <w:rPr>
           <w:sz w:val="28"/>
           <w:szCs w:val="28"/>
-        </w:rPr>
-        <w:t>Стропы антенны</w:t>
+          <w:highlight w:val="yellow"/>
+        </w:rPr>
+        <w:t xml:space="preserve">Четко закрепить корреспондента и помеху. </w:t>
+      </w:r>
+      <w:proofErr w:type="spellStart"/>
+      <w:r>
+        <w:rPr>
+          <w:sz w:val="28"/>
+          <w:szCs w:val="28"/>
+          <w:highlight w:val="yellow"/>
+        </w:rPr>
+        <w:t>Корр</w:t>
+      </w:r>
+      <w:proofErr w:type="spellEnd"/>
+      <w:r>
+        <w:rPr>
+          <w:sz w:val="28"/>
+          <w:szCs w:val="28"/>
+          <w:highlight w:val="yellow"/>
+        </w:rPr>
+        <w:t xml:space="preserve"> – 210, </w:t>
+      </w:r>
+      <w:proofErr w:type="spellStart"/>
+      <w:r>
+        <w:rPr>
+          <w:sz w:val="28"/>
+          <w:szCs w:val="28"/>
+          <w:highlight w:val="yellow"/>
+        </w:rPr>
+        <w:t>пом</w:t>
+      </w:r>
+      <w:proofErr w:type="spellEnd"/>
+      <w:r>
+        <w:rPr>
+          <w:sz w:val="28"/>
+          <w:szCs w:val="28"/>
+          <w:highlight w:val="yellow"/>
+        </w:rPr>
+        <w:t xml:space="preserve"> </w:t>
+      </w:r>
+      <w:r>
+        <w:rPr>
+          <w:sz w:val="28"/>
+          <w:szCs w:val="28"/>
+          <w:highlight w:val="yellow"/>
+        </w:rPr>
+        <w:t>–</w:t>
+      </w:r>
+      <w:r>
+        <w:rPr>
+          <w:sz w:val="28"/>
+          <w:szCs w:val="28"/>
+          <w:highlight w:val="yellow"/>
+        </w:rPr>
+        <w:t xml:space="preserve"> 215</w:t>
+      </w:r>
+      <w:r>
+        <w:rPr>
+          <w:sz w:val="28"/>
+          <w:szCs w:val="28"/>
+        </w:rPr>
+        <w:t xml:space="preserve">. </w:t>
+      </w:r>
+      <w:r>
+        <w:rPr>
+          <w:sz w:val="28"/>
+          <w:szCs w:val="28"/>
+          <w:highlight w:val="yellow"/>
+        </w:rPr>
+        <w:t>Посмотреть, адекватность отображаемой информации. (Есть или нет сигнала)</w:t>
+      </w:r>
+      <w:r>
+        <w:rPr>
+          <w:sz w:val="28"/>
+          <w:szCs w:val="28"/>
+        </w:rPr>
+        <w:t xml:space="preserve"> </w:t>
       </w:r>
     </w:p>
     <w:p>
@@ -707,8 +799,9 @@
         <w:rPr>
           <w:sz w:val="28"/>
           <w:szCs w:val="28"/>
-        </w:rPr>
-        <w:t>Пульт управления черный экран с зелеными буквами</w:t>
+          <w:highlight w:val="yellow"/>
+        </w:rPr>
+        <w:t>Значки корреспондента и помехи побольше. Корреспондент красным. Помеха – синим цветом.</w:t>
       </w:r>
     </w:p>
     <w:p>
@@ -723,8 +816,9 @@
         <w:rPr>
           <w:sz w:val="28"/>
           <w:szCs w:val="28"/>
-        </w:rPr>
-        <w:t>3 кнопки на пульте управления</w:t>
+          <w:highlight w:val="yellow"/>
+        </w:rPr>
+        <w:t>Диалоговое окно для чата с самим собой. С возможностью сохранения истории (как минимум на период сеанса).</w:t>
       </w:r>
     </w:p>
     <w:p>
@@ -739,94 +833,241 @@
         <w:rPr>
           <w:sz w:val="28"/>
           <w:szCs w:val="28"/>
-        </w:rPr>
-        <w:t>Если меньше 10,5 дб – выдаем коэф ошибки = 10</w:t>
-      </w:r>
-      <w:r>
-        <w:rPr>
-          <w:sz w:val="28"/>
-          <w:szCs w:val="28"/>
-        </w:rPr>
-        <w:t>^-3</w:t>
-      </w:r>
-      <w:r>
-        <w:rPr>
-          <w:sz w:val="28"/>
-          <w:szCs w:val="28"/>
-        </w:rPr>
-        <w:t xml:space="preserve"> «Связи нет»</w:t>
-      </w:r>
-    </w:p>
-    <w:p>
-      <w:pPr>
-        <w:pStyle w:val="2"/>
-        <w:rPr>
-          <w:sz w:val="28"/>
-          <w:szCs w:val="28"/>
-        </w:rPr>
-      </w:pPr>
-      <w:r>
-        <w:rPr>
-          <w:sz w:val="28"/>
-          <w:szCs w:val="28"/>
-        </w:rPr>
-        <w:t xml:space="preserve">Если больше </w:t>
-      </w:r>
-      <w:r>
-        <w:rPr>
-          <w:sz w:val="28"/>
-          <w:szCs w:val="28"/>
-        </w:rPr>
-        <w:t>10,5 дб – выдаем коэф ошибки = 10</w:t>
-      </w:r>
-      <w:r>
-        <w:rPr>
-          <w:sz w:val="28"/>
-          <w:szCs w:val="28"/>
-        </w:rPr>
-        <w:t>^-</w:t>
-      </w:r>
-      <w:r>
-        <w:rPr>
-          <w:sz w:val="28"/>
-          <w:szCs w:val="28"/>
-        </w:rPr>
-        <w:t>6 «Связь есть»</w:t>
-      </w:r>
-    </w:p>
-    <w:p>
-      <w:pPr>
-        <w:pStyle w:val="2"/>
-        <w:rPr>
-          <w:sz w:val="28"/>
-          <w:szCs w:val="28"/>
-        </w:rPr>
-      </w:pPr>
-      <w:r>
-        <w:rPr>
-          <w:sz w:val="28"/>
-          <w:szCs w:val="28"/>
-        </w:rPr>
-        <w:t>На диаграмме направленности нарисовать помеху</w:t>
-      </w:r>
-    </w:p>
-    <w:p>
-      <w:pPr>
-        <w:pStyle w:val="2"/>
-        <w:rPr>
-          <w:sz w:val="28"/>
-          <w:szCs w:val="28"/>
-        </w:rPr>
-      </w:pPr>
-      <w:r>
-        <w:rPr>
-          <w:sz w:val="28"/>
-          <w:szCs w:val="28"/>
-        </w:rPr>
-        <w:t>Меньше 7м связи нет</w:t>
+          <w:highlight w:val="yellow"/>
+        </w:rPr>
+        <w:t>Добавить мощность передатчика респондента</w:t>
+      </w:r>
+      <w:r>
+        <w:rPr>
+          <w:sz w:val="28"/>
+          <w:szCs w:val="28"/>
+          <w:highlight w:val="yellow"/>
+        </w:rPr>
+        <w:t xml:space="preserve"> </w:t>
       </w:r>
       <w:bookmarkStart w:id="0" w:name="_GoBack"/>
       <w:bookmarkEnd w:id="0"/>
+      <w:r>
+        <w:rPr>
+          <w:sz w:val="28"/>
+          <w:szCs w:val="28"/>
+          <w:highlight w:val="yellow"/>
+        </w:rPr>
+        <w:t xml:space="preserve">(мощность корреспондента на </w:t>
+      </w:r>
+      <w:r>
+        <w:rPr>
+          <w:sz w:val="28"/>
+          <w:szCs w:val="28"/>
+          <w:highlight w:val="yellow"/>
+        </w:rPr>
+        <w:t>передачу). Поле ввода. + 2 кнопки «увеличить» и «Уменьшить».</w:t>
+      </w:r>
+    </w:p>
+    <w:p>
+      <w:pPr>
+        <w:pStyle w:val="2"/>
+        <w:rPr>
+          <w:sz w:val="28"/>
+          <w:szCs w:val="28"/>
+        </w:rPr>
+      </w:pPr>
+      <w:r>
+        <w:rPr>
+          <w:sz w:val="28"/>
+          <w:szCs w:val="28"/>
+        </w:rPr>
+        <w:t>Стропы антенны</w:t>
+      </w:r>
+    </w:p>
+    <w:p>
+      <w:pPr>
+        <w:pStyle w:val="2"/>
+        <w:rPr>
+          <w:sz w:val="28"/>
+          <w:szCs w:val="28"/>
+        </w:rPr>
+      </w:pPr>
+      <w:r>
+        <w:rPr>
+          <w:sz w:val="28"/>
+          <w:szCs w:val="28"/>
+        </w:rPr>
+        <w:t>Пульт управления черный экран с зелеными буквами</w:t>
+      </w:r>
+    </w:p>
+    <w:p>
+      <w:pPr>
+        <w:pStyle w:val="2"/>
+        <w:rPr>
+          <w:sz w:val="28"/>
+          <w:szCs w:val="28"/>
+        </w:rPr>
+      </w:pPr>
+      <w:r>
+        <w:rPr>
+          <w:sz w:val="28"/>
+          <w:szCs w:val="28"/>
+        </w:rPr>
+        <w:t>3 кнопки на пульте управления</w:t>
+      </w:r>
+    </w:p>
+    <w:p>
+      <w:pPr>
+        <w:pStyle w:val="2"/>
+        <w:rPr>
+          <w:sz w:val="28"/>
+          <w:szCs w:val="28"/>
+        </w:rPr>
+      </w:pPr>
+      <w:r>
+        <w:rPr>
+          <w:sz w:val="28"/>
+          <w:szCs w:val="28"/>
+        </w:rPr>
+        <w:lastRenderedPageBreak/>
+        <w:t xml:space="preserve">Если меньше 10,5 </w:t>
+      </w:r>
+      <w:proofErr w:type="spellStart"/>
+      <w:r>
+        <w:rPr>
+          <w:sz w:val="28"/>
+          <w:szCs w:val="28"/>
+        </w:rPr>
+        <w:t>дб</w:t>
+      </w:r>
+      <w:proofErr w:type="spellEnd"/>
+      <w:r>
+        <w:rPr>
+          <w:sz w:val="28"/>
+          <w:szCs w:val="28"/>
+        </w:rPr>
+        <w:t xml:space="preserve"> – выдаем </w:t>
+      </w:r>
+      <w:proofErr w:type="spellStart"/>
+      <w:r>
+        <w:rPr>
+          <w:sz w:val="28"/>
+          <w:szCs w:val="28"/>
+        </w:rPr>
+        <w:t>коэф</w:t>
+      </w:r>
+      <w:proofErr w:type="spellEnd"/>
+      <w:r>
+        <w:rPr>
+          <w:sz w:val="28"/>
+          <w:szCs w:val="28"/>
+        </w:rPr>
+        <w:t xml:space="preserve"> ошибки = 10</w:t>
+      </w:r>
+      <w:r>
+        <w:rPr>
+          <w:sz w:val="28"/>
+          <w:szCs w:val="28"/>
+        </w:rPr>
+        <w:t>^-3</w:t>
+      </w:r>
+      <w:r>
+        <w:rPr>
+          <w:sz w:val="28"/>
+          <w:szCs w:val="28"/>
+        </w:rPr>
+        <w:t xml:space="preserve"> «Связи нет»</w:t>
+      </w:r>
+    </w:p>
+    <w:p>
+      <w:pPr>
+        <w:pStyle w:val="2"/>
+        <w:rPr>
+          <w:sz w:val="28"/>
+          <w:szCs w:val="28"/>
+        </w:rPr>
+      </w:pPr>
+      <w:r>
+        <w:rPr>
+          <w:sz w:val="28"/>
+          <w:szCs w:val="28"/>
+        </w:rPr>
+        <w:t xml:space="preserve">Если больше 10,5 </w:t>
+      </w:r>
+      <w:proofErr w:type="spellStart"/>
+      <w:r>
+        <w:rPr>
+          <w:sz w:val="28"/>
+          <w:szCs w:val="28"/>
+        </w:rPr>
+        <w:t>дб</w:t>
+      </w:r>
+      <w:proofErr w:type="spellEnd"/>
+      <w:r>
+        <w:rPr>
+          <w:sz w:val="28"/>
+          <w:szCs w:val="28"/>
+        </w:rPr>
+        <w:t xml:space="preserve"> – выдаем </w:t>
+      </w:r>
+      <w:proofErr w:type="spellStart"/>
+      <w:r>
+        <w:rPr>
+          <w:sz w:val="28"/>
+          <w:szCs w:val="28"/>
+        </w:rPr>
+        <w:t>коэф</w:t>
+      </w:r>
+      <w:proofErr w:type="spellEnd"/>
+      <w:r>
+        <w:rPr>
+          <w:sz w:val="28"/>
+          <w:szCs w:val="28"/>
+        </w:rPr>
+        <w:t xml:space="preserve"> ошибки = 10</w:t>
+      </w:r>
+      <w:r>
+        <w:rPr>
+          <w:sz w:val="28"/>
+          <w:szCs w:val="28"/>
+        </w:rPr>
+        <w:t>^-</w:t>
+      </w:r>
+      <w:r>
+        <w:rPr>
+          <w:sz w:val="28"/>
+          <w:szCs w:val="28"/>
+        </w:rPr>
+        <w:t>6 «Связь есть»</w:t>
+      </w:r>
+    </w:p>
+    <w:p>
+      <w:pPr>
+        <w:pStyle w:val="2"/>
+        <w:rPr>
+          <w:sz w:val="28"/>
+          <w:szCs w:val="28"/>
+        </w:rPr>
+      </w:pPr>
+      <w:r>
+        <w:rPr>
+          <w:sz w:val="28"/>
+          <w:szCs w:val="28"/>
+        </w:rPr>
+        <w:t>На диаграмме направленности нарисовать помеху</w:t>
+      </w:r>
+    </w:p>
+    <w:p>
+      <w:pPr>
+        <w:pStyle w:val="2"/>
+        <w:rPr>
+          <w:sz w:val="28"/>
+          <w:szCs w:val="28"/>
+        </w:rPr>
+      </w:pPr>
+      <w:r>
+        <w:rPr>
+          <w:sz w:val="28"/>
+          <w:szCs w:val="28"/>
+        </w:rPr>
+        <w:t>Меньше 7м связи нет</w:t>
+      </w:r>
     </w:p>
     <w:p>
       <w:pPr>
@@ -966,7 +1207,6 @@
           <w:sz w:val="28"/>
           <w:szCs w:val="28"/>
         </w:rPr>
-        <w:lastRenderedPageBreak/>
         <w:t xml:space="preserve">для цифровых режимов "Ц64" и "Е1" – </w:t>
       </w:r>
       <w:r>
@@ -1370,7 +1610,16 @@
           <w:sz w:val="28"/>
           <w:szCs w:val="28"/>
         </w:rPr>
-        <w:t xml:space="preserve">; по умолчанию – </w:t>
+        <w:t xml:space="preserve">; по умолчанию </w:t>
+      </w:r>
+      <w:proofErr w:type="gramStart"/>
+      <w:r>
+        <w:rPr>
+          <w:rFonts w:ascii="Times New Roman" w:hAnsi="Times New Roman" w:cs="Times New Roman"/>
+          <w:sz w:val="28"/>
+          <w:szCs w:val="28"/>
+        </w:rPr>
+        <w:t xml:space="preserve">– </w:t>
       </w:r>
       <w:r>
         <w:rPr>
@@ -1380,6 +1629,7 @@
         </w:rPr>
         <w:t>;</w:t>
       </w:r>
+      <w:proofErr w:type="gramEnd"/>
     </w:p>
     <w:p>
       <w:pPr>
@@ -1558,6 +1808,7 @@
         </w:rPr>
         <w:t>– </w:t>
       </w:r>
+      <w:proofErr w:type="spellStart"/>
       <w:r>
         <w:rPr>
           <w:rFonts w:ascii="Times New Roman" w:hAnsi="Times New Roman" w:cs="Times New Roman"/>
@@ -1584,6 +1835,7 @@
         </w:rPr>
         <w:t>корр</w:t>
       </w:r>
+      <w:proofErr w:type="spellEnd"/>
       <w:r>
         <w:rPr>
           <w:rFonts w:ascii="Times New Roman" w:hAnsi="Times New Roman" w:cs="Times New Roman"/>
@@ -1638,7 +1890,16 @@
           <w:sz w:val="28"/>
           <w:szCs w:val="28"/>
         </w:rPr>
-        <w:t xml:space="preserve"> А</w:t>
+        <w:t xml:space="preserve"> </w:t>
+      </w:r>
+      <w:proofErr w:type="spellStart"/>
+      <w:r>
+        <w:rPr>
+          <w:rFonts w:ascii="Times New Roman" w:hAnsi="Times New Roman" w:cs="Times New Roman"/>
+          <w:sz w:val="28"/>
+          <w:szCs w:val="28"/>
+        </w:rPr>
+        <w:t>А</w:t>
       </w:r>
       <w:r>
         <w:rPr>
@@ -1658,6 +1919,7 @@
         </w:rPr>
         <w:t>корр</w:t>
       </w:r>
+      <w:proofErr w:type="spellEnd"/>
       <w:r>
         <w:rPr>
           <w:rFonts w:ascii="Times New Roman" w:hAnsi="Times New Roman" w:cs="Times New Roman"/>
@@ -1691,6 +1953,7 @@
         </w:rPr>
         <w:t xml:space="preserve"> – </w:t>
       </w:r>
+      <w:proofErr w:type="spellStart"/>
       <w:r>
         <w:rPr>
           <w:rFonts w:ascii="Times New Roman" w:hAnsi="Times New Roman" w:cs="Times New Roman"/>
@@ -1708,6 +1971,7 @@
         </w:rPr>
         <w:t>м</w:t>
       </w:r>
+      <w:proofErr w:type="spellEnd"/>
       <w:r>
         <w:rPr>
           <w:rFonts w:ascii="Times New Roman" w:hAnsi="Times New Roman" w:cs="Times New Roman"/>
@@ -1738,7 +2002,16 @@
           <w:sz w:val="28"/>
           <w:szCs w:val="28"/>
         </w:rPr>
-        <w:t xml:space="preserve"> (А</w:t>
+        <w:t xml:space="preserve"> (</w:t>
+      </w:r>
+      <w:proofErr w:type="spellStart"/>
+      <w:r>
+        <w:rPr>
+          <w:rFonts w:ascii="Times New Roman" w:hAnsi="Times New Roman" w:cs="Times New Roman"/>
+          <w:sz w:val="28"/>
+          <w:szCs w:val="28"/>
+        </w:rPr>
+        <w:t>А</w:t>
       </w:r>
       <w:r>
         <w:rPr>
@@ -1758,6 +2031,7 @@
         </w:rPr>
         <w:t>корр</w:t>
       </w:r>
+      <w:proofErr w:type="spellEnd"/>
       <w:r>
         <w:rPr>
           <w:rFonts w:ascii="Times New Roman" w:hAnsi="Times New Roman" w:cs="Times New Roman"/>
@@ -1802,6 +2076,7 @@
         </w:rPr>
         <w:t>β</w:t>
       </w:r>
+      <w:proofErr w:type="spellStart"/>
       <w:r>
         <w:rPr>
           <w:rFonts w:ascii="Times New Roman" w:hAnsi="Times New Roman" w:cs="Times New Roman"/>
@@ -1811,6 +2086,7 @@
         </w:rPr>
         <w:t>корр</w:t>
       </w:r>
+      <w:proofErr w:type="spellEnd"/>
       <w:r>
         <w:rPr>
           <w:rFonts w:ascii="Times New Roman" w:hAnsi="Times New Roman" w:cs="Times New Roman"/>
@@ -1859,6 +2135,7 @@
         </w:rPr>
         <w:t>º с шагом 5º, по умолчанию β</w:t>
       </w:r>
+      <w:proofErr w:type="spellStart"/>
       <w:r>
         <w:rPr>
           <w:rFonts w:ascii="Times New Roman" w:hAnsi="Times New Roman" w:cs="Times New Roman"/>
@@ -1868,6 +2145,7 @@
         </w:rPr>
         <w:t>корр</w:t>
       </w:r>
+      <w:proofErr w:type="spellEnd"/>
       <w:r>
         <w:rPr>
           <w:rFonts w:ascii="Times New Roman" w:hAnsi="Times New Roman" w:cs="Times New Roman"/>
@@ -1939,7 +2217,7 @@
           <v:shape id="_x0000_i1025" type="#_x0000_t75" style="width:41.25pt;height:20.25pt" o:ole="">
             <v:imagedata r:id="rId8" o:title=""/>
           </v:shape>
-          <o:OLEObject Type="Embed" ProgID="Equation.3" ShapeID="_x0000_i1025" DrawAspect="Content" ObjectID="_1793626530" r:id="rId9"/>
+          <o:OLEObject Type="Embed" ProgID="Equation.3" ShapeID="_x0000_i1025" DrawAspect="Content" ObjectID="_1794146960" r:id="rId9"/>
         </w:object>
       </w:r>
       <w:r>
@@ -1956,7 +2234,7 @@
           <v:shape id="_x0000_i1026" type="#_x0000_t75" style="width:42pt;height:20.25pt" o:ole="">
             <v:imagedata r:id="rId10" o:title=""/>
           </v:shape>
-          <o:OLEObject Type="Embed" ProgID="Equation.3" ShapeID="_x0000_i1026" DrawAspect="Content" ObjectID="_1793626531" r:id="rId11"/>
+          <o:OLEObject Type="Embed" ProgID="Equation.3" ShapeID="_x0000_i1026" DrawAspect="Content" ObjectID="_1794146961" r:id="rId11"/>
         </w:object>
       </w:r>
       <w:r>
@@ -2100,7 +2378,7 @@
           <v:shape id="_x0000_i1027" type="#_x0000_t75" style="width:41.25pt;height:20.25pt" o:ole="">
             <v:imagedata r:id="rId8" o:title=""/>
           </v:shape>
-          <o:OLEObject Type="Embed" ProgID="Equation.3" ShapeID="_x0000_i1027" DrawAspect="Content" ObjectID="_1793626532" r:id="rId12"/>
+          <o:OLEObject Type="Embed" ProgID="Equation.3" ShapeID="_x0000_i1027" DrawAspect="Content" ObjectID="_1794146962" r:id="rId12"/>
         </w:object>
       </w:r>
       <w:r>
@@ -2117,7 +2395,7 @@
           <v:shape id="_x0000_i1028" type="#_x0000_t75" style="width:42pt;height:20.25pt" o:ole="">
             <v:imagedata r:id="rId10" o:title=""/>
           </v:shape>
-          <o:OLEObject Type="Embed" ProgID="Equation.3" ShapeID="_x0000_i1028" DrawAspect="Content" ObjectID="_1793626533" r:id="rId13"/>
+          <o:OLEObject Type="Embed" ProgID="Equation.3" ShapeID="_x0000_i1028" DrawAspect="Content" ObjectID="_1794146963" r:id="rId13"/>
         </w:object>
       </w:r>
       <w:r>
@@ -2397,6 +2675,7 @@
           <w:sz w:val="28"/>
           <w:szCs w:val="28"/>
         </w:rPr>
+        <w:lastRenderedPageBreak/>
         <w:t>20</w:t>
       </w:r>
       <w:r>
@@ -2810,7 +3089,6 @@
           <w:sz w:val="28"/>
           <w:szCs w:val="28"/>
         </w:rPr>
-        <w:lastRenderedPageBreak/>
         <w:t>– </w:t>
       </w:r>
       <w:r>
@@ -2823,7 +3101,7 @@
           <v:shape id="_x0000_i1029" type="#_x0000_t75" style="width:21.75pt;height:20.25pt" o:ole="">
             <v:imagedata r:id="rId14" o:title=""/>
           </v:shape>
-          <o:OLEObject Type="Embed" ProgID="Equation.3" ShapeID="_x0000_i1029" DrawAspect="Content" ObjectID="_1793626534" r:id="rId15"/>
+          <o:OLEObject Type="Embed" ProgID="Equation.3" ShapeID="_x0000_i1029" DrawAspect="Content" ObjectID="_1794146964" r:id="rId15"/>
         </w:object>
       </w:r>
       <w:r>
@@ -2885,7 +3163,7 @@
           <v:shape id="_x0000_i1030" type="#_x0000_t75" style="width:21.75pt;height:20.25pt" o:ole="">
             <v:imagedata r:id="rId16" o:title=""/>
           </v:shape>
-          <o:OLEObject Type="Embed" ProgID="Equation.3" ShapeID="_x0000_i1030" DrawAspect="Content" ObjectID="_1793626535" r:id="rId17"/>
+          <o:OLEObject Type="Embed" ProgID="Equation.3" ShapeID="_x0000_i1030" DrawAspect="Content" ObjectID="_1794146965" r:id="rId17"/>
         </w:object>
       </w:r>
       <w:r>
@@ -3026,7 +3304,7 @@
           <v:shape id="_x0000_i1031" type="#_x0000_t75" style="width:36.75pt;height:20.25pt" o:ole="">
             <v:imagedata r:id="rId18" o:title=""/>
           </v:shape>
-          <o:OLEObject Type="Embed" ProgID="Equation.3" ShapeID="_x0000_i1031" DrawAspect="Content" ObjectID="_1793626536" r:id="rId19"/>
+          <o:OLEObject Type="Embed" ProgID="Equation.3" ShapeID="_x0000_i1031" DrawAspect="Content" ObjectID="_1794146966" r:id="rId19"/>
         </w:object>
       </w:r>
       <w:r>
@@ -3048,7 +3326,7 @@
           <v:shape id="_x0000_i1032" type="#_x0000_t75" style="width:36.75pt;height:20.25pt" o:ole="">
             <v:imagedata r:id="rId18" o:title=""/>
           </v:shape>
-          <o:OLEObject Type="Embed" ProgID="Equation.3" ShapeID="_x0000_i1032" DrawAspect="Content" ObjectID="_1793626537" r:id="rId20"/>
+          <o:OLEObject Type="Embed" ProgID="Equation.3" ShapeID="_x0000_i1032" DrawAspect="Content" ObjectID="_1794146967" r:id="rId20"/>
         </w:object>
       </w:r>
       <w:r>
@@ -3443,7 +3721,7 @@
           <v:shape id="_x0000_i1033" type="#_x0000_t75" style="width:36.75pt;height:20.25pt" o:ole="">
             <v:imagedata r:id="rId18" o:title=""/>
           </v:shape>
-          <o:OLEObject Type="Embed" ProgID="Equation.3" ShapeID="_x0000_i1033" DrawAspect="Content" ObjectID="_1793626538" r:id="rId21"/>
+          <o:OLEObject Type="Embed" ProgID="Equation.3" ShapeID="_x0000_i1033" DrawAspect="Content" ObjectID="_1794146968" r:id="rId21"/>
         </w:object>
       </w:r>
       <w:r>
@@ -3465,7 +3743,7 @@
           <v:shape id="_x0000_i1034" type="#_x0000_t75" style="width:36.75pt;height:20.25pt" o:ole="">
             <v:imagedata r:id="rId18" o:title=""/>
           </v:shape>
-          <o:OLEObject Type="Embed" ProgID="Equation.3" ShapeID="_x0000_i1034" DrawAspect="Content" ObjectID="_1793626539" r:id="rId22"/>
+          <o:OLEObject Type="Embed" ProgID="Equation.3" ShapeID="_x0000_i1034" DrawAspect="Content" ObjectID="_1794146969" r:id="rId22"/>
         </w:object>
       </w:r>
       <w:r>
@@ -3515,7 +3793,7 @@
           <v:shape id="_x0000_i1035" type="#_x0000_t75" style="width:37.5pt;height:20.25pt" o:ole="">
             <v:imagedata r:id="rId23" o:title=""/>
           </v:shape>
-          <o:OLEObject Type="Embed" ProgID="Equation.3" ShapeID="_x0000_i1035" DrawAspect="Content" ObjectID="_1793626540" r:id="rId24"/>
+          <o:OLEObject Type="Embed" ProgID="Equation.3" ShapeID="_x0000_i1035" DrawAspect="Content" ObjectID="_1794146970" r:id="rId24"/>
         </w:object>
       </w:r>
       <w:r>
@@ -3564,7 +3842,16 @@
           <w:sz w:val="28"/>
           <w:szCs w:val="28"/>
         </w:rPr>
-        <w:t>в сторону "нашего" приемника</w:t>
+        <w:t xml:space="preserve">в сторону "нашего" </w:t>
+      </w:r>
+      <w:proofErr w:type="gramStart"/>
+      <w:r>
+        <w:rPr>
+          <w:rFonts w:ascii="Times New Roman" w:hAnsi="Times New Roman" w:cs="Times New Roman"/>
+          <w:sz w:val="28"/>
+          <w:szCs w:val="28"/>
+        </w:rPr>
+        <w:t>приемника</w:t>
       </w:r>
       <w:r>
         <w:rPr>
@@ -3596,7 +3883,16 @@
           <w:sz w:val="28"/>
           <w:szCs w:val="28"/>
         </w:rPr>
-        <w:t xml:space="preserve">по умолчанию </w:t>
+        <w:t>по</w:t>
+      </w:r>
+      <w:proofErr w:type="gramEnd"/>
+      <w:r>
+        <w:rPr>
+          <w:rFonts w:ascii="Times New Roman" w:hAnsi="Times New Roman" w:cs="Times New Roman"/>
+          <w:sz w:val="28"/>
+          <w:szCs w:val="28"/>
+        </w:rPr>
+        <w:t xml:space="preserve"> умолчанию </w:t>
       </w:r>
       <w:r>
         <w:rPr>
@@ -3813,6 +4109,8 @@
         </w:rPr>
         <w:t>– </w:t>
       </w:r>
+      <w:proofErr w:type="spellStart"/>
+      <w:proofErr w:type="gramStart"/>
       <w:r>
         <w:rPr>
           <w:rFonts w:ascii="Times New Roman" w:hAnsi="Times New Roman" w:cs="Times New Roman"/>
@@ -3839,21 +4137,40 @@
         </w:rPr>
         <w:t>п</w:t>
       </w:r>
-      <w:r>
-        <w:rPr>
-          <w:rFonts w:ascii="Times New Roman" w:hAnsi="Times New Roman" w:cs="Times New Roman"/>
-          <w:sz w:val="28"/>
-          <w:szCs w:val="28"/>
-        </w:rPr>
-        <w:t xml:space="preserve">  – </w:t>
-      </w:r>
-      <w:r>
-        <w:rPr>
-          <w:rFonts w:ascii="Times New Roman" w:hAnsi="Times New Roman" w:cs="Times New Roman"/>
-          <w:sz w:val="28"/>
-          <w:szCs w:val="28"/>
-        </w:rPr>
-        <w:t>азимут магнитный "нашего" приемника на передатчика помехи – от 0º до 355º с шагом 5º; по умолчанию – А</w:t>
+      <w:proofErr w:type="spellEnd"/>
+      <w:r>
+        <w:rPr>
+          <w:rFonts w:ascii="Times New Roman" w:hAnsi="Times New Roman" w:cs="Times New Roman"/>
+          <w:sz w:val="28"/>
+          <w:szCs w:val="28"/>
+        </w:rPr>
+        <w:t xml:space="preserve">  –</w:t>
+      </w:r>
+      <w:proofErr w:type="gramEnd"/>
+      <w:r>
+        <w:rPr>
+          <w:rFonts w:ascii="Times New Roman" w:hAnsi="Times New Roman" w:cs="Times New Roman"/>
+          <w:sz w:val="28"/>
+          <w:szCs w:val="28"/>
+        </w:rPr>
+        <w:t xml:space="preserve"> </w:t>
+      </w:r>
+      <w:r>
+        <w:rPr>
+          <w:rFonts w:ascii="Times New Roman" w:hAnsi="Times New Roman" w:cs="Times New Roman"/>
+          <w:sz w:val="28"/>
+          <w:szCs w:val="28"/>
+        </w:rPr>
+        <w:t xml:space="preserve">азимут магнитный "нашего" приемника на передатчика помехи – от 0º до 355º с шагом 5º; по умолчанию – </w:t>
+      </w:r>
+      <w:proofErr w:type="spellStart"/>
+      <w:r>
+        <w:rPr>
+          <w:rFonts w:ascii="Times New Roman" w:hAnsi="Times New Roman" w:cs="Times New Roman"/>
+          <w:sz w:val="28"/>
+          <w:szCs w:val="28"/>
+        </w:rPr>
+        <w:t>А</w:t>
       </w:r>
       <w:r>
         <w:rPr>
@@ -3873,6 +4190,7 @@
         </w:rPr>
         <w:t>п</w:t>
       </w:r>
+      <w:proofErr w:type="spellEnd"/>
       <w:r>
         <w:rPr>
           <w:rFonts w:ascii="Times New Roman" w:hAnsi="Times New Roman" w:cs="Times New Roman"/>
@@ -3912,7 +4230,7 @@
           <v:shape id="_x0000_i1036" type="#_x0000_t75" style="width:31.5pt;height:20.25pt" o:ole="">
             <v:imagedata r:id="rId25" o:title=""/>
           </v:shape>
-          <o:OLEObject Type="Embed" ProgID="Equation.3" ShapeID="_x0000_i1036" DrawAspect="Content" ObjectID="_1793626541" r:id="rId26"/>
+          <o:OLEObject Type="Embed" ProgID="Equation.3" ShapeID="_x0000_i1036" DrawAspect="Content" ObjectID="_1794146971" r:id="rId26"/>
         </w:object>
       </w:r>
       <w:r>
@@ -3949,7 +4267,7 @@
           <v:shape id="_x0000_i1037" type="#_x0000_t75" style="width:168pt;height:21pt" o:ole="">
             <v:imagedata r:id="rId27" o:title=""/>
           </v:shape>
-          <o:OLEObject Type="Embed" ProgID="Equation.3" ShapeID="_x0000_i1037" DrawAspect="Content" ObjectID="_1793626542" r:id="rId28"/>
+          <o:OLEObject Type="Embed" ProgID="Equation.3" ShapeID="_x0000_i1037" DrawAspect="Content" ObjectID="_1794146972" r:id="rId28"/>
         </w:object>
       </w:r>
       <w:r>
@@ -3987,7 +4305,7 @@
           <v:shape id="_x0000_i1038" type="#_x0000_t75" style="width:31.5pt;height:20.25pt" o:ole="">
             <v:imagedata r:id="rId25" o:title=""/>
           </v:shape>
-          <o:OLEObject Type="Embed" ProgID="Equation.3" ShapeID="_x0000_i1038" DrawAspect="Content" ObjectID="_1793626543" r:id="rId29"/>
+          <o:OLEObject Type="Embed" ProgID="Equation.3" ShapeID="_x0000_i1038" DrawAspect="Content" ObjectID="_1794146973" r:id="rId29"/>
         </w:object>
       </w:r>
       <w:r>
@@ -4064,6 +4382,7 @@
           <w:sz w:val="28"/>
           <w:szCs w:val="28"/>
         </w:rPr>
+        <w:lastRenderedPageBreak/>
         <w:t>– поляризация антенны передатчика помехи – вертикальная, горизонтальная, вертикальная и горизонтальная; по умолчанию – вертикальная;</w:t>
       </w:r>
     </w:p>
@@ -4096,7 +4415,23 @@
           <w:sz w:val="28"/>
           <w:szCs w:val="28"/>
         </w:rPr>
-        <w:t xml:space="preserve"> – значение кроссполяризационной развязки приема сигнала корреспондента и помехи от 20 до 30 дБ с шагом 1 дБ; по умолчанию </w:t>
+        <w:t xml:space="preserve"> – значение </w:t>
+      </w:r>
+      <w:proofErr w:type="spellStart"/>
+      <w:r>
+        <w:rPr>
+          <w:sz w:val="28"/>
+          <w:szCs w:val="28"/>
+        </w:rPr>
+        <w:t>кроссполяризационной</w:t>
+      </w:r>
+      <w:proofErr w:type="spellEnd"/>
+      <w:r>
+        <w:rPr>
+          <w:sz w:val="28"/>
+          <w:szCs w:val="28"/>
+        </w:rPr>
+        <w:t xml:space="preserve"> развязки приема сигнала корреспондента и помехи от 20 до 30 дБ с шагом 1 дБ; по умолчанию </w:t>
       </w:r>
       <w:r>
         <w:rPr>
@@ -4118,7 +4453,6 @@
         <w:rPr>
           <w:sz w:val="28"/>
           <w:szCs w:val="28"/>
-          <w:lang w:val="en-US"/>
         </w:rPr>
         <w:t>=</w:t>
       </w:r>
@@ -4259,7 +4593,6 @@
           <w:sz w:val="28"/>
           <w:szCs w:val="28"/>
         </w:rPr>
-        <w:lastRenderedPageBreak/>
         <w:t>– </w:t>
       </w:r>
       <w:r>
@@ -4377,7 +4710,7 @@
           <v:shape id="_x0000_i1039" type="#_x0000_t75" style="width:24pt;height:25.5pt" o:ole="">
             <v:imagedata r:id="rId30" o:title=""/>
           </v:shape>
-          <o:OLEObject Type="Embed" ProgID="Equation.3" ShapeID="_x0000_i1039" DrawAspect="Content" ObjectID="_1793626544" r:id="rId31"/>
+          <o:OLEObject Type="Embed" ProgID="Equation.3" ShapeID="_x0000_i1039" DrawAspect="Content" ObjectID="_1794146974" r:id="rId31"/>
         </w:object>
       </w:r>
       <w:r>
@@ -4440,7 +4773,7 @@
           <v:shape id="_x0000_i1040" type="#_x0000_t75" style="width:58.5pt;height:19.5pt" o:ole="" fillcolor="window">
             <v:imagedata r:id="rId32" o:title=""/>
           </v:shape>
-          <o:OLEObject Type="Embed" ProgID="Equation.3" ShapeID="_x0000_i1040" DrawAspect="Content" ObjectID="_1793626545" r:id="rId33"/>
+          <o:OLEObject Type="Embed" ProgID="Equation.3" ShapeID="_x0000_i1040" DrawAspect="Content" ObjectID="_1794146975" r:id="rId33"/>
         </w:object>
       </w:r>
       <w:r>
@@ -4560,12 +4893,21 @@
         </w:rPr>
         <w:t xml:space="preserve"> и уровня помехи с учетом </w:t>
       </w:r>
-      <w:r>
-        <w:rPr>
-          <w:sz w:val="28"/>
-          <w:szCs w:val="28"/>
-        </w:rPr>
-        <w:t>кроссполяризационной развязки приема сигнала корреспондента и помехи</w:t>
+      <w:proofErr w:type="spellStart"/>
+      <w:r>
+        <w:rPr>
+          <w:sz w:val="28"/>
+          <w:szCs w:val="28"/>
+        </w:rPr>
+        <w:t>кроссполяризационной</w:t>
+      </w:r>
+      <w:proofErr w:type="spellEnd"/>
+      <w:r>
+        <w:rPr>
+          <w:sz w:val="28"/>
+          <w:szCs w:val="28"/>
+        </w:rPr>
+        <w:t xml:space="preserve"> развязки приема сигнала корреспондента и помехи</w:t>
       </w:r>
       <w:r>
         <w:rPr>
@@ -4594,7 +4936,7 @@
           <v:shape id="_x0000_i1041" type="#_x0000_t75" style="width:10.5pt;height:18.75pt" o:ole="" fillcolor="window">
             <v:imagedata r:id="rId34" o:title=""/>
           </v:shape>
-          <o:OLEObject Type="Embed" ProgID="Equation.3" ShapeID="_x0000_i1041" DrawAspect="Content" ObjectID="_1793626546" r:id="rId35"/>
+          <o:OLEObject Type="Embed" ProgID="Equation.3" ShapeID="_x0000_i1041" DrawAspect="Content" ObjectID="_1794146976" r:id="rId35"/>
         </w:object>
       </w:r>
       <w:r>
@@ -4607,7 +4949,7 @@
           <v:shape id="_x0000_i1042" type="#_x0000_t75" style="width:121.5pt;height:20.25pt" o:ole="" fillcolor="window">
             <v:imagedata r:id="rId36" o:title=""/>
           </v:shape>
-          <o:OLEObject Type="Embed" ProgID="Equation.3" ShapeID="_x0000_i1042" DrawAspect="Content" ObjectID="_1793626547" r:id="rId37"/>
+          <o:OLEObject Type="Embed" ProgID="Equation.3" ShapeID="_x0000_i1042" DrawAspect="Content" ObjectID="_1794146977" r:id="rId37"/>
         </w:object>
       </w:r>
     </w:p>
@@ -4628,7 +4970,7 @@
           <v:shape id="_x0000_i1043" type="#_x0000_t75" style="width:195pt;height:20.25pt" o:ole="">
             <v:imagedata r:id="rId38" o:title=""/>
           </v:shape>
-          <o:OLEObject Type="Embed" ProgID="Equation.3" ShapeID="_x0000_i1043" DrawAspect="Content" ObjectID="_1793626548" r:id="rId39"/>
+          <o:OLEObject Type="Embed" ProgID="Equation.3" ShapeID="_x0000_i1043" DrawAspect="Content" ObjectID="_1794146978" r:id="rId39"/>
         </w:object>
       </w:r>
     </w:p>
@@ -4645,7 +4987,7 @@
           <v:shape id="_x0000_i1044" type="#_x0000_t75" style="width:276pt;height:21.75pt" o:ole="">
             <v:imagedata r:id="rId40" o:title=""/>
           </v:shape>
-          <o:OLEObject Type="Embed" ProgID="Equation.3" ShapeID="_x0000_i1044" DrawAspect="Content" ObjectID="_1793626549" r:id="rId41"/>
+          <o:OLEObject Type="Embed" ProgID="Equation.3" ShapeID="_x0000_i1044" DrawAspect="Content" ObjectID="_1794146979" r:id="rId41"/>
         </w:object>
       </w:r>
     </w:p>
@@ -4662,7 +5004,7 @@
           <v:shape id="_x0000_i1045" type="#_x0000_t75" style="width:249.75pt;height:21pt" o:ole="">
             <v:imagedata r:id="rId42" o:title=""/>
           </v:shape>
-          <o:OLEObject Type="Embed" ProgID="Equation.3" ShapeID="_x0000_i1045" DrawAspect="Content" ObjectID="_1793626550" r:id="rId43"/>
+          <o:OLEObject Type="Embed" ProgID="Equation.3" ShapeID="_x0000_i1045" DrawAspect="Content" ObjectID="_1794146980" r:id="rId43"/>
         </w:object>
       </w:r>
     </w:p>
@@ -4683,7 +5025,7 @@
           <v:shape id="_x0000_i1046" type="#_x0000_t75" style="width:429.75pt;height:21pt" o:ole="">
             <v:imagedata r:id="rId44" o:title=""/>
           </v:shape>
-          <o:OLEObject Type="Embed" ProgID="Equation.3" ShapeID="_x0000_i1046" DrawAspect="Content" ObjectID="_1793626551" r:id="rId45"/>
+          <o:OLEObject Type="Embed" ProgID="Equation.3" ShapeID="_x0000_i1046" DrawAspect="Content" ObjectID="_1794146981" r:id="rId45"/>
         </w:object>
       </w:r>
       <w:r>
@@ -4833,7 +5175,7 @@
           <v:shape id="_x0000_i1047" type="#_x0000_t75" style="width:34.5pt;height:19.5pt" o:ole="" fillcolor="window">
             <v:imagedata r:id="rId49" o:title=""/>
           </v:shape>
-          <o:OLEObject Type="Embed" ProgID="Equation.3" ShapeID="_x0000_i1047" DrawAspect="Content" ObjectID="_1793626552" r:id="rId50"/>
+          <o:OLEObject Type="Embed" ProgID="Equation.3" ShapeID="_x0000_i1047" DrawAspect="Content" ObjectID="_1794146982" r:id="rId50"/>
         </w:object>
       </w:r>
       <w:r>
@@ -4961,7 +5303,7 @@
           <v:shape id="_x0000_i1048" type="#_x0000_t75" style="width:35.25pt;height:30pt" o:ole="">
             <v:imagedata r:id="rId51" o:title=""/>
           </v:shape>
-          <o:OLEObject Type="Embed" ProgID="Equation.3" ShapeID="_x0000_i1048" DrawAspect="Content" ObjectID="_1793626553" r:id="rId52"/>
+          <o:OLEObject Type="Embed" ProgID="Equation.3" ShapeID="_x0000_i1048" DrawAspect="Content" ObjectID="_1794146983" r:id="rId52"/>
         </w:object>
       </w:r>
       <w:r>
@@ -4978,7 +5320,16 @@
           <w:sz w:val="28"/>
           <w:szCs w:val="28"/>
         </w:rPr>
-        <w:t>, А</w:t>
+        <w:t xml:space="preserve">, </w:t>
+      </w:r>
+      <w:proofErr w:type="spellStart"/>
+      <w:r>
+        <w:rPr>
+          <w:rFonts w:ascii="Times New Roman" w:hAnsi="Times New Roman" w:cs="Times New Roman"/>
+          <w:sz w:val="28"/>
+          <w:szCs w:val="28"/>
+        </w:rPr>
+        <w:t>А</w:t>
       </w:r>
       <w:r>
         <w:rPr>
@@ -4989,6 +5340,7 @@
         </w:rPr>
         <w:t>м</w:t>
       </w:r>
+      <w:proofErr w:type="spellEnd"/>
       <w:r>
         <w:rPr>
           <w:rFonts w:ascii="Times New Roman" w:hAnsi="Times New Roman" w:cs="Times New Roman"/>
@@ -5005,6 +5357,7 @@
         </w:rPr>
         <w:t>, β</w:t>
       </w:r>
+      <w:proofErr w:type="spellStart"/>
       <w:r>
         <w:rPr>
           <w:rFonts w:ascii="Times New Roman" w:hAnsi="Times New Roman" w:cs="Times New Roman"/>
@@ -5014,6 +5367,7 @@
         </w:rPr>
         <w:t>корр</w:t>
       </w:r>
+      <w:proofErr w:type="spellEnd"/>
       <w:r>
         <w:rPr>
           <w:rFonts w:ascii="Times New Roman" w:hAnsi="Times New Roman" w:cs="Times New Roman"/>
@@ -5075,7 +5429,7 @@
           <v:shape id="_x0000_i1049" type="#_x0000_t75" style="width:121.5pt;height:20.25pt" o:ole="" fillcolor="window">
             <v:imagedata r:id="rId53" o:title=""/>
           </v:shape>
-          <o:OLEObject Type="Embed" ProgID="Equation.3" ShapeID="_x0000_i1049" DrawAspect="Content" ObjectID="_1793626554" r:id="rId54"/>
+          <o:OLEObject Type="Embed" ProgID="Equation.3" ShapeID="_x0000_i1049" DrawAspect="Content" ObjectID="_1794146984" r:id="rId54"/>
         </w:object>
       </w:r>
     </w:p>
@@ -5100,7 +5454,7 @@
           <v:shape id="_x0000_i1050" type="#_x0000_t75" style="width:438pt;height:21pt" o:ole="">
             <v:imagedata r:id="rId55" o:title=""/>
           </v:shape>
-          <o:OLEObject Type="Embed" ProgID="Equation.3" ShapeID="_x0000_i1050" DrawAspect="Content" ObjectID="_1793626555" r:id="rId56"/>
+          <o:OLEObject Type="Embed" ProgID="Equation.3" ShapeID="_x0000_i1050" DrawAspect="Content" ObjectID="_1794146985" r:id="rId56"/>
         </w:object>
       </w:r>
     </w:p>
@@ -5125,7 +5479,7 @@
           <v:shape id="_x0000_i1051" type="#_x0000_t75" style="width:375.75pt;height:18.75pt" o:ole="">
             <v:imagedata r:id="rId57" o:title=""/>
           </v:shape>
-          <o:OLEObject Type="Embed" ProgID="Equation.3" ShapeID="_x0000_i1051" DrawAspect="Content" ObjectID="_1793626556" r:id="rId58"/>
+          <o:OLEObject Type="Embed" ProgID="Equation.3" ShapeID="_x0000_i1051" DrawAspect="Content" ObjectID="_1794146986" r:id="rId58"/>
         </w:object>
       </w:r>
     </w:p>
@@ -5150,7 +5504,7 @@
           <v:shape id="_x0000_i1052" type="#_x0000_t75" style="width:265.5pt;height:18.75pt" o:ole="">
             <v:imagedata r:id="rId59" o:title=""/>
           </v:shape>
-          <o:OLEObject Type="Embed" ProgID="Equation.3" ShapeID="_x0000_i1052" DrawAspect="Content" ObjectID="_1793626557" r:id="rId60"/>
+          <o:OLEObject Type="Embed" ProgID="Equation.3" ShapeID="_x0000_i1052" DrawAspect="Content" ObjectID="_1794146987" r:id="rId60"/>
         </w:object>
       </w:r>
     </w:p>
@@ -5175,7 +5529,7 @@
           <v:shape id="_x0000_i1053" type="#_x0000_t75" style="width:196.5pt;height:15.75pt" o:ole="">
             <v:imagedata r:id="rId61" o:title=""/>
           </v:shape>
-          <o:OLEObject Type="Embed" ProgID="Equation.3" ShapeID="_x0000_i1053" DrawAspect="Content" ObjectID="_1793626558" r:id="rId62"/>
+          <o:OLEObject Type="Embed" ProgID="Equation.3" ShapeID="_x0000_i1053" DrawAspect="Content" ObjectID="_1794146988" r:id="rId62"/>
         </w:object>
       </w:r>
     </w:p>
@@ -5201,7 +5555,7 @@
           <v:shape id="_x0000_i1054" type="#_x0000_t75" style="width:101.25pt;height:15.75pt" o:ole="">
             <v:imagedata r:id="rId63" o:title=""/>
           </v:shape>
-          <o:OLEObject Type="Embed" ProgID="Equation.3" ShapeID="_x0000_i1054" DrawAspect="Content" ObjectID="_1793626559" r:id="rId64"/>
+          <o:OLEObject Type="Embed" ProgID="Equation.3" ShapeID="_x0000_i1054" DrawAspect="Content" ObjectID="_1794146989" r:id="rId64"/>
         </w:object>
       </w:r>
     </w:p>
@@ -5227,7 +5581,7 @@
           <v:shape id="_x0000_i1055" type="#_x0000_t75" style="width:72.75pt;height:15pt" o:ole="">
             <v:imagedata r:id="rId65" o:title=""/>
           </v:shape>
-          <o:OLEObject Type="Embed" ProgID="Equation.3" ShapeID="_x0000_i1055" DrawAspect="Content" ObjectID="_1793626560" r:id="rId66"/>
+          <o:OLEObject Type="Embed" ProgID="Equation.3" ShapeID="_x0000_i1055" DrawAspect="Content" ObjectID="_1794146990" r:id="rId66"/>
         </w:object>
       </w:r>
       <w:r>
@@ -5290,7 +5644,7 @@
           <v:shape id="_x0000_i1056" type="#_x0000_t75" style="width:48pt;height:25.5pt" o:ole="" fillcolor="window">
             <v:imagedata r:id="rId67" o:title=""/>
           </v:shape>
-          <o:OLEObject Type="Embed" ProgID="Equation.3" ShapeID="_x0000_i1056" DrawAspect="Content" ObjectID="_1793626561" r:id="rId68"/>
+          <o:OLEObject Type="Embed" ProgID="Equation.3" ShapeID="_x0000_i1056" DrawAspect="Content" ObjectID="_1794146991" r:id="rId68"/>
         </w:object>
       </w:r>
       <w:r>
@@ -5315,7 +5669,25 @@
           <w:sz w:val="28"/>
           <w:szCs w:val="28"/>
         </w:rPr>
-        <w:t xml:space="preserve"> дБ &lt; 27 дБ).</w:t>
+        <w:t xml:space="preserve"> дБ </w:t>
+      </w:r>
+      <w:proofErr w:type="gramStart"/>
+      <w:r>
+        <w:rPr>
+          <w:rFonts w:ascii="Times New Roman" w:hAnsi="Times New Roman" w:cs="Times New Roman"/>
+          <w:sz w:val="28"/>
+          <w:szCs w:val="28"/>
+        </w:rPr>
+        <w:t>&lt; 27</w:t>
+      </w:r>
+      <w:proofErr w:type="gramEnd"/>
+      <w:r>
+        <w:rPr>
+          <w:rFonts w:ascii="Times New Roman" w:hAnsi="Times New Roman" w:cs="Times New Roman"/>
+          <w:sz w:val="28"/>
+          <w:szCs w:val="28"/>
+        </w:rPr>
+        <w:t xml:space="preserve"> дБ).</w:t>
       </w:r>
     </w:p>
     <w:p>
@@ -5446,7 +5818,7 @@
           <v:shape id="_x0000_i1057" type="#_x0000_t75" style="width:121.5pt;height:20.25pt" o:ole="" fillcolor="window">
             <v:imagedata r:id="rId53" o:title=""/>
           </v:shape>
-          <o:OLEObject Type="Embed" ProgID="Equation.3" ShapeID="_x0000_i1057" DrawAspect="Content" ObjectID="_1793626562" r:id="rId69"/>
+          <o:OLEObject Type="Embed" ProgID="Equation.3" ShapeID="_x0000_i1057" DrawAspect="Content" ObjectID="_1794146992" r:id="rId69"/>
         </w:object>
       </w:r>
     </w:p>
@@ -5471,7 +5843,7 @@
           <v:shape id="_x0000_i1058" type="#_x0000_t75" style="width:438pt;height:21pt" o:ole="">
             <v:imagedata r:id="rId55" o:title=""/>
           </v:shape>
-          <o:OLEObject Type="Embed" ProgID="Equation.3" ShapeID="_x0000_i1058" DrawAspect="Content" ObjectID="_1793626563" r:id="rId70"/>
+          <o:OLEObject Type="Embed" ProgID="Equation.3" ShapeID="_x0000_i1058" DrawAspect="Content" ObjectID="_1794146993" r:id="rId70"/>
         </w:object>
       </w:r>
     </w:p>
@@ -5496,7 +5868,7 @@
           <v:shape id="_x0000_i1059" type="#_x0000_t75" style="width:389.25pt;height:18.75pt" o:ole="">
             <v:imagedata r:id="rId71" o:title=""/>
           </v:shape>
-          <o:OLEObject Type="Embed" ProgID="Equation.3" ShapeID="_x0000_i1059" DrawAspect="Content" ObjectID="_1793626564" r:id="rId72"/>
+          <o:OLEObject Type="Embed" ProgID="Equation.3" ShapeID="_x0000_i1059" DrawAspect="Content" ObjectID="_1794146994" r:id="rId72"/>
         </w:object>
       </w:r>
     </w:p>
@@ -5521,7 +5893,7 @@
           <v:shape id="_x0000_i1060" type="#_x0000_t75" style="width:285pt;height:18.75pt" o:ole="">
             <v:imagedata r:id="rId73" o:title=""/>
           </v:shape>
-          <o:OLEObject Type="Embed" ProgID="Equation.3" ShapeID="_x0000_i1060" DrawAspect="Content" ObjectID="_1793626565" r:id="rId74"/>
+          <o:OLEObject Type="Embed" ProgID="Equation.3" ShapeID="_x0000_i1060" DrawAspect="Content" ObjectID="_1794146995" r:id="rId74"/>
         </w:object>
       </w:r>
     </w:p>
@@ -5546,7 +5918,7 @@
           <v:shape id="_x0000_i1061" type="#_x0000_t75" style="width:212.25pt;height:15.75pt" o:ole="">
             <v:imagedata r:id="rId75" o:title=""/>
           </v:shape>
-          <o:OLEObject Type="Embed" ProgID="Equation.3" ShapeID="_x0000_i1061" DrawAspect="Content" ObjectID="_1793626566" r:id="rId76"/>
+          <o:OLEObject Type="Embed" ProgID="Equation.3" ShapeID="_x0000_i1061" DrawAspect="Content" ObjectID="_1794146996" r:id="rId76"/>
         </w:object>
       </w:r>
     </w:p>
@@ -5572,7 +5944,7 @@
           <v:shape id="_x0000_i1062" type="#_x0000_t75" style="width:107.25pt;height:15.75pt" o:ole="">
             <v:imagedata r:id="rId77" o:title=""/>
           </v:shape>
-          <o:OLEObject Type="Embed" ProgID="Equation.3" ShapeID="_x0000_i1062" DrawAspect="Content" ObjectID="_1793626567" r:id="rId78"/>
+          <o:OLEObject Type="Embed" ProgID="Equation.3" ShapeID="_x0000_i1062" DrawAspect="Content" ObjectID="_1794146997" r:id="rId78"/>
         </w:object>
       </w:r>
     </w:p>
@@ -5597,7 +5969,7 @@
           <v:shape id="_x0000_i1063" type="#_x0000_t75" style="width:79.5pt;height:15pt" o:ole="">
             <v:imagedata r:id="rId79" o:title=""/>
           </v:shape>
-          <o:OLEObject Type="Embed" ProgID="Equation.3" ShapeID="_x0000_i1063" DrawAspect="Content" ObjectID="_1793626568" r:id="rId80"/>
+          <o:OLEObject Type="Embed" ProgID="Equation.3" ShapeID="_x0000_i1063" DrawAspect="Content" ObjectID="_1794146998" r:id="rId80"/>
         </w:object>
       </w:r>
       <w:r>
@@ -5660,7 +6032,7 @@
           <v:shape id="_x0000_i1064" type="#_x0000_t75" style="width:48pt;height:25.5pt" o:ole="" fillcolor="window">
             <v:imagedata r:id="rId67" o:title=""/>
           </v:shape>
-          <o:OLEObject Type="Embed" ProgID="Equation.3" ShapeID="_x0000_i1064" DrawAspect="Content" ObjectID="_1793626569" r:id="rId81"/>
+          <o:OLEObject Type="Embed" ProgID="Equation.3" ShapeID="_x0000_i1064" DrawAspect="Content" ObjectID="_1794146999" r:id="rId81"/>
         </w:object>
       </w:r>
       <w:r>
@@ -5677,7 +6049,25 @@
           <w:sz w:val="28"/>
           <w:szCs w:val="28"/>
         </w:rPr>
-        <w:t>25,0 дБ &lt; 27 дБ);</w:t>
+        <w:t xml:space="preserve">25,0 дБ </w:t>
+      </w:r>
+      <w:proofErr w:type="gramStart"/>
+      <w:r>
+        <w:rPr>
+          <w:rFonts w:ascii="Times New Roman" w:hAnsi="Times New Roman" w:cs="Times New Roman"/>
+          <w:sz w:val="28"/>
+          <w:szCs w:val="28"/>
+        </w:rPr>
+        <w:t>&lt; 27</w:t>
+      </w:r>
+      <w:proofErr w:type="gramEnd"/>
+      <w:r>
+        <w:rPr>
+          <w:rFonts w:ascii="Times New Roman" w:hAnsi="Times New Roman" w:cs="Times New Roman"/>
+          <w:sz w:val="28"/>
+          <w:szCs w:val="28"/>
+        </w:rPr>
+        <w:t xml:space="preserve"> дБ);</w:t>
       </w:r>
     </w:p>
     <w:p>
@@ -5799,7 +6189,7 @@
           <v:shape id="_x0000_i1065" type="#_x0000_t75" style="width:121.5pt;height:20.25pt" o:ole="" fillcolor="window">
             <v:imagedata r:id="rId53" o:title=""/>
           </v:shape>
-          <o:OLEObject Type="Embed" ProgID="Equation.3" ShapeID="_x0000_i1065" DrawAspect="Content" ObjectID="_1793626570" r:id="rId82"/>
+          <o:OLEObject Type="Embed" ProgID="Equation.3" ShapeID="_x0000_i1065" DrawAspect="Content" ObjectID="_1794147000" r:id="rId82"/>
         </w:object>
       </w:r>
     </w:p>
@@ -5824,7 +6214,7 @@
           <v:shape id="_x0000_i1066" type="#_x0000_t75" style="width:438pt;height:21pt" o:ole="">
             <v:imagedata r:id="rId55" o:title=""/>
           </v:shape>
-          <o:OLEObject Type="Embed" ProgID="Equation.3" ShapeID="_x0000_i1066" DrawAspect="Content" ObjectID="_1793626571" r:id="rId83"/>
+          <o:OLEObject Type="Embed" ProgID="Equation.3" ShapeID="_x0000_i1066" DrawAspect="Content" ObjectID="_1794147001" r:id="rId83"/>
         </w:object>
       </w:r>
     </w:p>
@@ -5849,7 +6239,7 @@
           <v:shape id="_x0000_i1067" type="#_x0000_t75" style="width:393pt;height:18.75pt" o:ole="">
             <v:imagedata r:id="rId84" o:title=""/>
           </v:shape>
-          <o:OLEObject Type="Embed" ProgID="Equation.3" ShapeID="_x0000_i1067" DrawAspect="Content" ObjectID="_1793626572" r:id="rId85"/>
+          <o:OLEObject Type="Embed" ProgID="Equation.3" ShapeID="_x0000_i1067" DrawAspect="Content" ObjectID="_1794147002" r:id="rId85"/>
         </w:object>
       </w:r>
     </w:p>
@@ -5874,7 +6264,7 @@
           <v:shape id="_x0000_i1068" type="#_x0000_t75" style="width:284.25pt;height:18.75pt" o:ole="">
             <v:imagedata r:id="rId86" o:title=""/>
           </v:shape>
-          <o:OLEObject Type="Embed" ProgID="Equation.3" ShapeID="_x0000_i1068" DrawAspect="Content" ObjectID="_1793626573" r:id="rId87"/>
+          <o:OLEObject Type="Embed" ProgID="Equation.3" ShapeID="_x0000_i1068" DrawAspect="Content" ObjectID="_1794147003" r:id="rId87"/>
         </w:object>
       </w:r>
     </w:p>
@@ -5899,7 +6289,7 @@
           <v:shape id="_x0000_i1069" type="#_x0000_t75" style="width:211.5pt;height:15.75pt" o:ole="">
             <v:imagedata r:id="rId88" o:title=""/>
           </v:shape>
-          <o:OLEObject Type="Embed" ProgID="Equation.3" ShapeID="_x0000_i1069" DrawAspect="Content" ObjectID="_1793626574" r:id="rId89"/>
+          <o:OLEObject Type="Embed" ProgID="Equation.3" ShapeID="_x0000_i1069" DrawAspect="Content" ObjectID="_1794147004" r:id="rId89"/>
         </w:object>
       </w:r>
     </w:p>
@@ -5925,7 +6315,7 @@
           <v:shape id="_x0000_i1070" type="#_x0000_t75" style="width:107.25pt;height:15.75pt" o:ole="">
             <v:imagedata r:id="rId90" o:title=""/>
           </v:shape>
-          <o:OLEObject Type="Embed" ProgID="Equation.3" ShapeID="_x0000_i1070" DrawAspect="Content" ObjectID="_1793626575" r:id="rId91"/>
+          <o:OLEObject Type="Embed" ProgID="Equation.3" ShapeID="_x0000_i1070" DrawAspect="Content" ObjectID="_1794147005" r:id="rId91"/>
         </w:object>
       </w:r>
     </w:p>
@@ -5950,7 +6340,7 @@
           <v:shape id="_x0000_i1071" type="#_x0000_t75" style="width:80.25pt;height:15pt" o:ole="">
             <v:imagedata r:id="rId92" o:title=""/>
           </v:shape>
-          <o:OLEObject Type="Embed" ProgID="Equation.3" ShapeID="_x0000_i1071" DrawAspect="Content" ObjectID="_1793626576" r:id="rId93"/>
+          <o:OLEObject Type="Embed" ProgID="Equation.3" ShapeID="_x0000_i1071" DrawAspect="Content" ObjectID="_1794147006" r:id="rId93"/>
         </w:object>
       </w:r>
       <w:r>
@@ -6031,7 +6421,7 @@
           <v:shape id="_x0000_i1072" type="#_x0000_t75" style="width:48pt;height:25.5pt" o:ole="" fillcolor="window">
             <v:imagedata r:id="rId67" o:title=""/>
           </v:shape>
-          <o:OLEObject Type="Embed" ProgID="Equation.3" ShapeID="_x0000_i1072" DrawAspect="Content" ObjectID="_1793626577" r:id="rId94"/>
+          <o:OLEObject Type="Embed" ProgID="Equation.3" ShapeID="_x0000_i1072" DrawAspect="Content" ObjectID="_1794147007" r:id="rId94"/>
         </w:object>
       </w:r>
       <w:r>
@@ -6048,7 +6438,25 @@
           <w:sz w:val="28"/>
           <w:szCs w:val="28"/>
         </w:rPr>
-        <w:t>26,0 дБ &lt; 27 дБ);</w:t>
+        <w:t xml:space="preserve">26,0 дБ </w:t>
+      </w:r>
+      <w:proofErr w:type="gramStart"/>
+      <w:r>
+        <w:rPr>
+          <w:rFonts w:ascii="Times New Roman" w:hAnsi="Times New Roman" w:cs="Times New Roman"/>
+          <w:sz w:val="28"/>
+          <w:szCs w:val="28"/>
+        </w:rPr>
+        <w:t>&lt; 27</w:t>
+      </w:r>
+      <w:proofErr w:type="gramEnd"/>
+      <w:r>
+        <w:rPr>
+          <w:rFonts w:ascii="Times New Roman" w:hAnsi="Times New Roman" w:cs="Times New Roman"/>
+          <w:sz w:val="28"/>
+          <w:szCs w:val="28"/>
+        </w:rPr>
+        <w:t xml:space="preserve"> дБ);</w:t>
       </w:r>
     </w:p>
     <w:p>
@@ -6209,7 +6617,7 @@
           <v:shape id="_x0000_i1073" type="#_x0000_t75" style="width:121.5pt;height:20.25pt" o:ole="" fillcolor="window">
             <v:imagedata r:id="rId53" o:title=""/>
           </v:shape>
-          <o:OLEObject Type="Embed" ProgID="Equation.3" ShapeID="_x0000_i1073" DrawAspect="Content" ObjectID="_1793626578" r:id="rId95"/>
+          <o:OLEObject Type="Embed" ProgID="Equation.3" ShapeID="_x0000_i1073" DrawAspect="Content" ObjectID="_1794147008" r:id="rId95"/>
         </w:object>
       </w:r>
     </w:p>
@@ -6234,7 +6642,7 @@
           <v:shape id="_x0000_i1074" type="#_x0000_t75" style="width:438pt;height:21pt" o:ole="">
             <v:imagedata r:id="rId55" o:title=""/>
           </v:shape>
-          <o:OLEObject Type="Embed" ProgID="Equation.3" ShapeID="_x0000_i1074" DrawAspect="Content" ObjectID="_1793626579" r:id="rId96"/>
+          <o:OLEObject Type="Embed" ProgID="Equation.3" ShapeID="_x0000_i1074" DrawAspect="Content" ObjectID="_1794147009" r:id="rId96"/>
         </w:object>
       </w:r>
     </w:p>
@@ -6259,7 +6667,7 @@
           <v:shape id="_x0000_i1075" type="#_x0000_t75" style="width:391.5pt;height:18.75pt" o:ole="">
             <v:imagedata r:id="rId97" o:title=""/>
           </v:shape>
-          <o:OLEObject Type="Embed" ProgID="Equation.3" ShapeID="_x0000_i1075" DrawAspect="Content" ObjectID="_1793626580" r:id="rId98"/>
+          <o:OLEObject Type="Embed" ProgID="Equation.3" ShapeID="_x0000_i1075" DrawAspect="Content" ObjectID="_1794147010" r:id="rId98"/>
         </w:object>
       </w:r>
     </w:p>
@@ -6284,7 +6692,7 @@
           <v:shape id="_x0000_i1076" type="#_x0000_t75" style="width:284.25pt;height:18.75pt" o:ole="">
             <v:imagedata r:id="rId99" o:title=""/>
           </v:shape>
-          <o:OLEObject Type="Embed" ProgID="Equation.3" ShapeID="_x0000_i1076" DrawAspect="Content" ObjectID="_1793626581" r:id="rId100"/>
+          <o:OLEObject Type="Embed" ProgID="Equation.3" ShapeID="_x0000_i1076" DrawAspect="Content" ObjectID="_1794147011" r:id="rId100"/>
         </w:object>
       </w:r>
     </w:p>
@@ -6309,7 +6717,7 @@
           <v:shape id="_x0000_i1077" type="#_x0000_t75" style="width:212.25pt;height:15.75pt" o:ole="">
             <v:imagedata r:id="rId101" o:title=""/>
           </v:shape>
-          <o:OLEObject Type="Embed" ProgID="Equation.3" ShapeID="_x0000_i1077" DrawAspect="Content" ObjectID="_1793626582" r:id="rId102"/>
+          <o:OLEObject Type="Embed" ProgID="Equation.3" ShapeID="_x0000_i1077" DrawAspect="Content" ObjectID="_1794147012" r:id="rId102"/>
         </w:object>
       </w:r>
     </w:p>
@@ -6335,7 +6743,7 @@
           <v:shape id="_x0000_i1078" type="#_x0000_t75" style="width:105.75pt;height:15.75pt" o:ole="">
             <v:imagedata r:id="rId103" o:title=""/>
           </v:shape>
-          <o:OLEObject Type="Embed" ProgID="Equation.3" ShapeID="_x0000_i1078" DrawAspect="Content" ObjectID="_1793626583" r:id="rId104"/>
+          <o:OLEObject Type="Embed" ProgID="Equation.3" ShapeID="_x0000_i1078" DrawAspect="Content" ObjectID="_1794147013" r:id="rId104"/>
         </w:object>
       </w:r>
     </w:p>
@@ -6360,7 +6768,7 @@
           <v:shape id="_x0000_i1079" type="#_x0000_t75" style="width:79.5pt;height:15pt" o:ole="">
             <v:imagedata r:id="rId105" o:title=""/>
           </v:shape>
-          <o:OLEObject Type="Embed" ProgID="Equation.3" ShapeID="_x0000_i1079" DrawAspect="Content" ObjectID="_1793626584" r:id="rId106"/>
+          <o:OLEObject Type="Embed" ProgID="Equation.3" ShapeID="_x0000_i1079" DrawAspect="Content" ObjectID="_1794147014" r:id="rId106"/>
         </w:object>
       </w:r>
       <w:r>
@@ -6415,7 +6823,7 @@
           <v:shape id="_x0000_i1080" type="#_x0000_t75" style="width:48pt;height:25.5pt" o:ole="" fillcolor="window">
             <v:imagedata r:id="rId67" o:title=""/>
           </v:shape>
-          <o:OLEObject Type="Embed" ProgID="Equation.3" ShapeID="_x0000_i1080" DrawAspect="Content" ObjectID="_1793626585" r:id="rId107"/>
+          <o:OLEObject Type="Embed" ProgID="Equation.3" ShapeID="_x0000_i1080" DrawAspect="Content" ObjectID="_1794147015" r:id="rId107"/>
         </w:object>
       </w:r>
       <w:r>
@@ -6448,7 +6856,25 @@
           <w:sz w:val="28"/>
           <w:szCs w:val="28"/>
         </w:rPr>
-        <w:t>7 дБ &lt; 27 дБ);</w:t>
+        <w:t xml:space="preserve">7 дБ </w:t>
+      </w:r>
+      <w:proofErr w:type="gramStart"/>
+      <w:r>
+        <w:rPr>
+          <w:rFonts w:ascii="Times New Roman" w:hAnsi="Times New Roman" w:cs="Times New Roman"/>
+          <w:sz w:val="28"/>
+          <w:szCs w:val="28"/>
+        </w:rPr>
+        <w:t>&lt; 27</w:t>
+      </w:r>
+      <w:proofErr w:type="gramEnd"/>
+      <w:r>
+        <w:rPr>
+          <w:rFonts w:ascii="Times New Roman" w:hAnsi="Times New Roman" w:cs="Times New Roman"/>
+          <w:sz w:val="28"/>
+          <w:szCs w:val="28"/>
+        </w:rPr>
+        <w:t xml:space="preserve"> дБ);</w:t>
       </w:r>
     </w:p>
     <w:p>
@@ -6635,7 +7061,7 @@
           <v:shape id="_x0000_i1081" type="#_x0000_t75" style="width:121.5pt;height:20.25pt" o:ole="" fillcolor="window">
             <v:imagedata r:id="rId53" o:title=""/>
           </v:shape>
-          <o:OLEObject Type="Embed" ProgID="Equation.3" ShapeID="_x0000_i1081" DrawAspect="Content" ObjectID="_1793626586" r:id="rId108"/>
+          <o:OLEObject Type="Embed" ProgID="Equation.3" ShapeID="_x0000_i1081" DrawAspect="Content" ObjectID="_1794147016" r:id="rId108"/>
         </w:object>
       </w:r>
     </w:p>
@@ -6660,7 +7086,7 @@
           <v:shape id="_x0000_i1082" type="#_x0000_t75" style="width:438pt;height:21pt" o:ole="">
             <v:imagedata r:id="rId55" o:title=""/>
           </v:shape>
-          <o:OLEObject Type="Embed" ProgID="Equation.3" ShapeID="_x0000_i1082" DrawAspect="Content" ObjectID="_1793626587" r:id="rId109"/>
+          <o:OLEObject Type="Embed" ProgID="Equation.3" ShapeID="_x0000_i1082" DrawAspect="Content" ObjectID="_1794147017" r:id="rId109"/>
         </w:object>
       </w:r>
     </w:p>
@@ -6685,7 +7111,7 @@
           <v:shape id="_x0000_i1083" type="#_x0000_t75" style="width:389.25pt;height:18.75pt" o:ole="">
             <v:imagedata r:id="rId110" o:title=""/>
           </v:shape>
-          <o:OLEObject Type="Embed" ProgID="Equation.3" ShapeID="_x0000_i1083" DrawAspect="Content" ObjectID="_1793626588" r:id="rId111"/>
+          <o:OLEObject Type="Embed" ProgID="Equation.3" ShapeID="_x0000_i1083" DrawAspect="Content" ObjectID="_1794147018" r:id="rId111"/>
         </w:object>
       </w:r>
     </w:p>
@@ -6710,7 +7136,7 @@
           <v:shape id="_x0000_i1084" type="#_x0000_t75" style="width:284.25pt;height:18.75pt" o:ole="">
             <v:imagedata r:id="rId112" o:title=""/>
           </v:shape>
-          <o:OLEObject Type="Embed" ProgID="Equation.3" ShapeID="_x0000_i1084" DrawAspect="Content" ObjectID="_1793626589" r:id="rId113"/>
+          <o:OLEObject Type="Embed" ProgID="Equation.3" ShapeID="_x0000_i1084" DrawAspect="Content" ObjectID="_1794147019" r:id="rId113"/>
         </w:object>
       </w:r>
     </w:p>
@@ -6735,7 +7161,7 @@
           <v:shape id="_x0000_i1085" type="#_x0000_t75" style="width:212.25pt;height:15.75pt" o:ole="">
             <v:imagedata r:id="rId114" o:title=""/>
           </v:shape>
-          <o:OLEObject Type="Embed" ProgID="Equation.3" ShapeID="_x0000_i1085" DrawAspect="Content" ObjectID="_1793626590" r:id="rId115"/>
+          <o:OLEObject Type="Embed" ProgID="Equation.3" ShapeID="_x0000_i1085" DrawAspect="Content" ObjectID="_1794147020" r:id="rId115"/>
         </w:object>
       </w:r>
     </w:p>
@@ -6761,7 +7187,7 @@
           <v:shape id="_x0000_i1086" type="#_x0000_t75" style="width:105.75pt;height:15.75pt" o:ole="">
             <v:imagedata r:id="rId116" o:title=""/>
           </v:shape>
-          <o:OLEObject Type="Embed" ProgID="Equation.3" ShapeID="_x0000_i1086" DrawAspect="Content" ObjectID="_1793626591" r:id="rId117"/>
+          <o:OLEObject Type="Embed" ProgID="Equation.3" ShapeID="_x0000_i1086" DrawAspect="Content" ObjectID="_1794147021" r:id="rId117"/>
         </w:object>
       </w:r>
     </w:p>
@@ -6786,7 +7212,7 @@
           <v:shape id="_x0000_i1087" type="#_x0000_t75" style="width:79.5pt;height:15pt" o:ole="">
             <v:imagedata r:id="rId105" o:title=""/>
           </v:shape>
-          <o:OLEObject Type="Embed" ProgID="Equation.3" ShapeID="_x0000_i1087" DrawAspect="Content" ObjectID="_1793626592" r:id="rId118"/>
+          <o:OLEObject Type="Embed" ProgID="Equation.3" ShapeID="_x0000_i1087" DrawAspect="Content" ObjectID="_1794147022" r:id="rId118"/>
         </w:object>
       </w:r>
       <w:r>
@@ -6841,7 +7267,7 @@
           <v:shape id="_x0000_i1088" type="#_x0000_t75" style="width:48pt;height:25.5pt" o:ole="" fillcolor="window">
             <v:imagedata r:id="rId67" o:title=""/>
           </v:shape>
-          <o:OLEObject Type="Embed" ProgID="Equation.3" ShapeID="_x0000_i1088" DrawAspect="Content" ObjectID="_1793626593" r:id="rId119"/>
+          <o:OLEObject Type="Embed" ProgID="Equation.3" ShapeID="_x0000_i1088" DrawAspect="Content" ObjectID="_1794147023" r:id="rId119"/>
         </w:object>
       </w:r>
       <w:r>
@@ -6858,7 +7284,25 @@
           <w:sz w:val="28"/>
           <w:szCs w:val="28"/>
         </w:rPr>
-        <w:t>25,7 дБ &lt; 27 дБ);</w:t>
+        <w:t xml:space="preserve">25,7 дБ </w:t>
+      </w:r>
+      <w:proofErr w:type="gramStart"/>
+      <w:r>
+        <w:rPr>
+          <w:rFonts w:ascii="Times New Roman" w:hAnsi="Times New Roman" w:cs="Times New Roman"/>
+          <w:sz w:val="28"/>
+          <w:szCs w:val="28"/>
+        </w:rPr>
+        <w:t>&lt; 27</w:t>
+      </w:r>
+      <w:proofErr w:type="gramEnd"/>
+      <w:r>
+        <w:rPr>
+          <w:rFonts w:ascii="Times New Roman" w:hAnsi="Times New Roman" w:cs="Times New Roman"/>
+          <w:sz w:val="28"/>
+          <w:szCs w:val="28"/>
+        </w:rPr>
+        <w:t xml:space="preserve"> дБ);</w:t>
       </w:r>
     </w:p>
     <w:p>
@@ -6959,6 +7403,7 @@
         </w:rPr>
         <w:t>– юстировка антенны корреспондента на β</w:t>
       </w:r>
+      <w:proofErr w:type="spellStart"/>
       <w:r>
         <w:rPr>
           <w:rFonts w:ascii="Times New Roman" w:hAnsi="Times New Roman" w:cs="Times New Roman"/>
@@ -6968,6 +7413,7 @@
         </w:rPr>
         <w:t>корр</w:t>
       </w:r>
+      <w:proofErr w:type="spellEnd"/>
       <w:r>
         <w:rPr>
           <w:rFonts w:ascii="Times New Roman" w:hAnsi="Times New Roman" w:cs="Times New Roman"/>
@@ -7013,7 +7459,7 @@
           <v:shape id="_x0000_i1089" type="#_x0000_t75" style="width:121.5pt;height:20.25pt" o:ole="" fillcolor="window">
             <v:imagedata r:id="rId53" o:title=""/>
           </v:shape>
-          <o:OLEObject Type="Embed" ProgID="Equation.3" ShapeID="_x0000_i1089" DrawAspect="Content" ObjectID="_1793626594" r:id="rId120"/>
+          <o:OLEObject Type="Embed" ProgID="Equation.3" ShapeID="_x0000_i1089" DrawAspect="Content" ObjectID="_1794147024" r:id="rId120"/>
         </w:object>
       </w:r>
     </w:p>
@@ -7038,7 +7484,7 @@
           <v:shape id="_x0000_i1090" type="#_x0000_t75" style="width:438pt;height:21pt" o:ole="">
             <v:imagedata r:id="rId55" o:title=""/>
           </v:shape>
-          <o:OLEObject Type="Embed" ProgID="Equation.3" ShapeID="_x0000_i1090" DrawAspect="Content" ObjectID="_1793626595" r:id="rId121"/>
+          <o:OLEObject Type="Embed" ProgID="Equation.3" ShapeID="_x0000_i1090" DrawAspect="Content" ObjectID="_1794147025" r:id="rId121"/>
         </w:object>
       </w:r>
     </w:p>
@@ -7063,7 +7509,7 @@
           <v:shape id="_x0000_i1091" type="#_x0000_t75" style="width:393pt;height:18.75pt" o:ole="">
             <v:imagedata r:id="rId122" o:title=""/>
           </v:shape>
-          <o:OLEObject Type="Embed" ProgID="Equation.3" ShapeID="_x0000_i1091" DrawAspect="Content" ObjectID="_1793626596" r:id="rId123"/>
+          <o:OLEObject Type="Embed" ProgID="Equation.3" ShapeID="_x0000_i1091" DrawAspect="Content" ObjectID="_1794147026" r:id="rId123"/>
         </w:object>
       </w:r>
     </w:p>
@@ -7088,7 +7534,7 @@
           <v:shape id="_x0000_i1092" type="#_x0000_t75" style="width:289.5pt;height:18.75pt" o:ole="">
             <v:imagedata r:id="rId124" o:title=""/>
           </v:shape>
-          <o:OLEObject Type="Embed" ProgID="Equation.3" ShapeID="_x0000_i1092" DrawAspect="Content" ObjectID="_1793626597" r:id="rId125"/>
+          <o:OLEObject Type="Embed" ProgID="Equation.3" ShapeID="_x0000_i1092" DrawAspect="Content" ObjectID="_1794147027" r:id="rId125"/>
         </w:object>
       </w:r>
     </w:p>
@@ -7113,7 +7559,7 @@
           <v:shape id="_x0000_i1093" type="#_x0000_t75" style="width:211.5pt;height:15.75pt" o:ole="">
             <v:imagedata r:id="rId126" o:title=""/>
           </v:shape>
-          <o:OLEObject Type="Embed" ProgID="Equation.3" ShapeID="_x0000_i1093" DrawAspect="Content" ObjectID="_1793626598" r:id="rId127"/>
+          <o:OLEObject Type="Embed" ProgID="Equation.3" ShapeID="_x0000_i1093" DrawAspect="Content" ObjectID="_1794147028" r:id="rId127"/>
         </w:object>
       </w:r>
     </w:p>
@@ -7139,7 +7585,7 @@
           <v:shape id="_x0000_i1094" type="#_x0000_t75" style="width:105.75pt;height:15.75pt" o:ole="">
             <v:imagedata r:id="rId128" o:title=""/>
           </v:shape>
-          <o:OLEObject Type="Embed" ProgID="Equation.3" ShapeID="_x0000_i1094" DrawAspect="Content" ObjectID="_1793626599" r:id="rId129"/>
+          <o:OLEObject Type="Embed" ProgID="Equation.3" ShapeID="_x0000_i1094" DrawAspect="Content" ObjectID="_1794147029" r:id="rId129"/>
         </w:object>
       </w:r>
     </w:p>
@@ -7164,7 +7610,7 @@
           <v:shape id="_x0000_i1095" type="#_x0000_t75" style="width:79.5pt;height:15pt" o:ole="">
             <v:imagedata r:id="rId130" o:title=""/>
           </v:shape>
-          <o:OLEObject Type="Embed" ProgID="Equation.3" ShapeID="_x0000_i1095" DrawAspect="Content" ObjectID="_1793626600" r:id="rId131"/>
+          <o:OLEObject Type="Embed" ProgID="Equation.3" ShapeID="_x0000_i1095" DrawAspect="Content" ObjectID="_1794147030" r:id="rId131"/>
         </w:object>
       </w:r>
       <w:r>
@@ -7236,7 +7682,7 @@
           <v:shape id="_x0000_i1096" type="#_x0000_t75" style="width:48pt;height:25.5pt" o:ole="" fillcolor="window">
             <v:imagedata r:id="rId67" o:title=""/>
           </v:shape>
-          <o:OLEObject Type="Embed" ProgID="Equation.3" ShapeID="_x0000_i1096" DrawAspect="Content" ObjectID="_1793626601" r:id="rId132"/>
+          <o:OLEObject Type="Embed" ProgID="Equation.3" ShapeID="_x0000_i1096" DrawAspect="Content" ObjectID="_1794147031" r:id="rId132"/>
         </w:object>
       </w:r>
       <w:r>
@@ -7269,7 +7715,25 @@
           <w:sz w:val="28"/>
           <w:szCs w:val="28"/>
         </w:rPr>
-        <w:t xml:space="preserve"> дБ &lt; 27 дБ);</w:t>
+        <w:t xml:space="preserve"> дБ </w:t>
+      </w:r>
+      <w:proofErr w:type="gramStart"/>
+      <w:r>
+        <w:rPr>
+          <w:rFonts w:ascii="Times New Roman" w:hAnsi="Times New Roman" w:cs="Times New Roman"/>
+          <w:sz w:val="28"/>
+          <w:szCs w:val="28"/>
+        </w:rPr>
+        <w:t>&lt; 27</w:t>
+      </w:r>
+      <w:proofErr w:type="gramEnd"/>
+      <w:r>
+        <w:rPr>
+          <w:rFonts w:ascii="Times New Roman" w:hAnsi="Times New Roman" w:cs="Times New Roman"/>
+          <w:sz w:val="28"/>
+          <w:szCs w:val="28"/>
+        </w:rPr>
+        <w:t xml:space="preserve"> дБ);</w:t>
       </w:r>
     </w:p>
     <w:p>
@@ -7370,6 +7834,7 @@
         </w:rPr>
         <w:t>– юстировка антенны корреспондента на β</w:t>
       </w:r>
+      <w:proofErr w:type="spellStart"/>
       <w:r>
         <w:rPr>
           <w:rFonts w:ascii="Times New Roman" w:hAnsi="Times New Roman" w:cs="Times New Roman"/>
@@ -7379,6 +7844,7 @@
         </w:rPr>
         <w:t>корр</w:t>
       </w:r>
+      <w:proofErr w:type="spellEnd"/>
       <w:r>
         <w:rPr>
           <w:rFonts w:ascii="Times New Roman" w:hAnsi="Times New Roman" w:cs="Times New Roman"/>
@@ -7440,7 +7906,7 @@
           <v:shape id="_x0000_i1097" type="#_x0000_t75" style="width:121.5pt;height:20.25pt" o:ole="" fillcolor="window">
             <v:imagedata r:id="rId53" o:title=""/>
           </v:shape>
-          <o:OLEObject Type="Embed" ProgID="Equation.3" ShapeID="_x0000_i1097" DrawAspect="Content" ObjectID="_1793626602" r:id="rId133"/>
+          <o:OLEObject Type="Embed" ProgID="Equation.3" ShapeID="_x0000_i1097" DrawAspect="Content" ObjectID="_1794147032" r:id="rId133"/>
         </w:object>
       </w:r>
     </w:p>
@@ -7465,7 +7931,7 @@
           <v:shape id="_x0000_i1098" type="#_x0000_t75" style="width:438pt;height:21pt" o:ole="">
             <v:imagedata r:id="rId55" o:title=""/>
           </v:shape>
-          <o:OLEObject Type="Embed" ProgID="Equation.3" ShapeID="_x0000_i1098" DrawAspect="Content" ObjectID="_1793626603" r:id="rId134"/>
+          <o:OLEObject Type="Embed" ProgID="Equation.3" ShapeID="_x0000_i1098" DrawAspect="Content" ObjectID="_1794147033" r:id="rId134"/>
         </w:object>
       </w:r>
     </w:p>
@@ -7490,7 +7956,7 @@
           <v:shape id="_x0000_i1099" type="#_x0000_t75" style="width:391.5pt;height:18.75pt" o:ole="">
             <v:imagedata r:id="rId135" o:title=""/>
           </v:shape>
-          <o:OLEObject Type="Embed" ProgID="Equation.3" ShapeID="_x0000_i1099" DrawAspect="Content" ObjectID="_1793626604" r:id="rId136"/>
+          <o:OLEObject Type="Embed" ProgID="Equation.3" ShapeID="_x0000_i1099" DrawAspect="Content" ObjectID="_1794147034" r:id="rId136"/>
         </w:object>
       </w:r>
     </w:p>
@@ -7515,7 +7981,7 @@
           <v:shape id="_x0000_i1100" type="#_x0000_t75" style="width:285pt;height:18.75pt" o:ole="">
             <v:imagedata r:id="rId137" o:title=""/>
           </v:shape>
-          <o:OLEObject Type="Embed" ProgID="Equation.3" ShapeID="_x0000_i1100" DrawAspect="Content" ObjectID="_1793626605" r:id="rId138"/>
+          <o:OLEObject Type="Embed" ProgID="Equation.3" ShapeID="_x0000_i1100" DrawAspect="Content" ObjectID="_1794147035" r:id="rId138"/>
         </w:object>
       </w:r>
     </w:p>
@@ -7540,7 +8006,7 @@
           <v:shape id="_x0000_i1101" type="#_x0000_t75" style="width:211.5pt;height:15.75pt" o:ole="">
             <v:imagedata r:id="rId139" o:title=""/>
           </v:shape>
-          <o:OLEObject Type="Embed" ProgID="Equation.3" ShapeID="_x0000_i1101" DrawAspect="Content" ObjectID="_1793626606" r:id="rId140"/>
+          <o:OLEObject Type="Embed" ProgID="Equation.3" ShapeID="_x0000_i1101" DrawAspect="Content" ObjectID="_1794147036" r:id="rId140"/>
         </w:object>
       </w:r>
     </w:p>
@@ -7566,7 +8032,7 @@
           <v:shape id="_x0000_i1102" type="#_x0000_t75" style="width:105.75pt;height:15.75pt" o:ole="">
             <v:imagedata r:id="rId141" o:title=""/>
           </v:shape>
-          <o:OLEObject Type="Embed" ProgID="Equation.3" ShapeID="_x0000_i1102" DrawAspect="Content" ObjectID="_1793626607" r:id="rId142"/>
+          <o:OLEObject Type="Embed" ProgID="Equation.3" ShapeID="_x0000_i1102" DrawAspect="Content" ObjectID="_1794147037" r:id="rId142"/>
         </w:object>
       </w:r>
     </w:p>
@@ -7591,7 +8057,7 @@
           <v:shape id="_x0000_i1103" type="#_x0000_t75" style="width:79.5pt;height:15pt" o:ole="">
             <v:imagedata r:id="rId143" o:title=""/>
           </v:shape>
-          <o:OLEObject Type="Embed" ProgID="Equation.3" ShapeID="_x0000_i1103" DrawAspect="Content" ObjectID="_1793626608" r:id="rId144"/>
+          <o:OLEObject Type="Embed" ProgID="Equation.3" ShapeID="_x0000_i1103" DrawAspect="Content" ObjectID="_1794147038" r:id="rId144"/>
         </w:object>
       </w:r>
       <w:r>
@@ -7646,7 +8112,7 @@
           <v:shape id="_x0000_i1104" type="#_x0000_t75" style="width:48pt;height:25.5pt" o:ole="" fillcolor="window">
             <v:imagedata r:id="rId67" o:title=""/>
           </v:shape>
-          <o:OLEObject Type="Embed" ProgID="Equation.3" ShapeID="_x0000_i1104" DrawAspect="Content" ObjectID="_1793626609" r:id="rId145"/>
+          <o:OLEObject Type="Embed" ProgID="Equation.3" ShapeID="_x0000_i1104" DrawAspect="Content" ObjectID="_1794147039" r:id="rId145"/>
         </w:object>
       </w:r>
       <w:r>
@@ -7663,7 +8129,25 @@
           <w:sz w:val="28"/>
           <w:szCs w:val="28"/>
         </w:rPr>
-        <w:t>26,3 дБ &lt; 27 дБ);</w:t>
+        <w:t xml:space="preserve">26,3 дБ </w:t>
+      </w:r>
+      <w:proofErr w:type="gramStart"/>
+      <w:r>
+        <w:rPr>
+          <w:rFonts w:ascii="Times New Roman" w:hAnsi="Times New Roman" w:cs="Times New Roman"/>
+          <w:sz w:val="28"/>
+          <w:szCs w:val="28"/>
+        </w:rPr>
+        <w:t>&lt; 27</w:t>
+      </w:r>
+      <w:proofErr w:type="gramEnd"/>
+      <w:r>
+        <w:rPr>
+          <w:rFonts w:ascii="Times New Roman" w:hAnsi="Times New Roman" w:cs="Times New Roman"/>
+          <w:sz w:val="28"/>
+          <w:szCs w:val="28"/>
+        </w:rPr>
+        <w:t xml:space="preserve"> дБ);</w:t>
       </w:r>
     </w:p>
     <w:p>
@@ -7783,7 +8267,7 @@
           <v:shape id="_x0000_i1105" type="#_x0000_t75" style="width:121.5pt;height:20.25pt" o:ole="" fillcolor="window">
             <v:imagedata r:id="rId53" o:title=""/>
           </v:shape>
-          <o:OLEObject Type="Embed" ProgID="Equation.3" ShapeID="_x0000_i1105" DrawAspect="Content" ObjectID="_1793626610" r:id="rId146"/>
+          <o:OLEObject Type="Embed" ProgID="Equation.3" ShapeID="_x0000_i1105" DrawAspect="Content" ObjectID="_1794147040" r:id="rId146"/>
         </w:object>
       </w:r>
     </w:p>
@@ -7808,7 +8292,7 @@
           <v:shape id="_x0000_i1106" type="#_x0000_t75" style="width:438pt;height:21pt" o:ole="">
             <v:imagedata r:id="rId55" o:title=""/>
           </v:shape>
-          <o:OLEObject Type="Embed" ProgID="Equation.3" ShapeID="_x0000_i1106" DrawAspect="Content" ObjectID="_1793626611" r:id="rId147"/>
+          <o:OLEObject Type="Embed" ProgID="Equation.3" ShapeID="_x0000_i1106" DrawAspect="Content" ObjectID="_1794147041" r:id="rId147"/>
         </w:object>
       </w:r>
     </w:p>
@@ -7833,7 +8317,7 @@
           <v:shape id="_x0000_i1107" type="#_x0000_t75" style="width:397.5pt;height:18.75pt" o:ole="">
             <v:imagedata r:id="rId148" o:title=""/>
           </v:shape>
-          <o:OLEObject Type="Embed" ProgID="Equation.3" ShapeID="_x0000_i1107" DrawAspect="Content" ObjectID="_1793626612" r:id="rId149"/>
+          <o:OLEObject Type="Embed" ProgID="Equation.3" ShapeID="_x0000_i1107" DrawAspect="Content" ObjectID="_1794147042" r:id="rId149"/>
         </w:object>
       </w:r>
     </w:p>
@@ -7858,7 +8342,7 @@
           <v:shape id="_x0000_i1108" type="#_x0000_t75" style="width:291pt;height:18.75pt" o:ole="">
             <v:imagedata r:id="rId150" o:title=""/>
           </v:shape>
-          <o:OLEObject Type="Embed" ProgID="Equation.3" ShapeID="_x0000_i1108" DrawAspect="Content" ObjectID="_1793626613" r:id="rId151"/>
+          <o:OLEObject Type="Embed" ProgID="Equation.3" ShapeID="_x0000_i1108" DrawAspect="Content" ObjectID="_1794147043" r:id="rId151"/>
         </w:object>
       </w:r>
     </w:p>
@@ -7883,7 +8367,7 @@
           <v:shape id="_x0000_i1109" type="#_x0000_t75" style="width:216.75pt;height:15.75pt" o:ole="">
             <v:imagedata r:id="rId152" o:title=""/>
           </v:shape>
-          <o:OLEObject Type="Embed" ProgID="Equation.3" ShapeID="_x0000_i1109" DrawAspect="Content" ObjectID="_1793626614" r:id="rId153"/>
+          <o:OLEObject Type="Embed" ProgID="Equation.3" ShapeID="_x0000_i1109" DrawAspect="Content" ObjectID="_1794147044" r:id="rId153"/>
         </w:object>
       </w:r>
     </w:p>
@@ -7909,7 +8393,7 @@
           <v:shape id="_x0000_i1110" type="#_x0000_t75" style="width:111pt;height:15.75pt" o:ole="">
             <v:imagedata r:id="rId154" o:title=""/>
           </v:shape>
-          <o:OLEObject Type="Embed" ProgID="Equation.3" ShapeID="_x0000_i1110" DrawAspect="Content" ObjectID="_1793626615" r:id="rId155"/>
+          <o:OLEObject Type="Embed" ProgID="Equation.3" ShapeID="_x0000_i1110" DrawAspect="Content" ObjectID="_1794147045" r:id="rId155"/>
         </w:object>
       </w:r>
     </w:p>
@@ -7934,7 +8418,7 @@
           <v:shape id="_x0000_i1111" type="#_x0000_t75" style="width:84.75pt;height:15pt" o:ole="">
             <v:imagedata r:id="rId156" o:title=""/>
           </v:shape>
-          <o:OLEObject Type="Embed" ProgID="Equation.3" ShapeID="_x0000_i1111" DrawAspect="Content" ObjectID="_1793626616" r:id="rId157"/>
+          <o:OLEObject Type="Embed" ProgID="Equation.3" ShapeID="_x0000_i1111" DrawAspect="Content" ObjectID="_1794147046" r:id="rId157"/>
         </w:object>
       </w:r>
       <w:r>
@@ -7989,7 +8473,7 @@
           <v:shape id="_x0000_i1112" type="#_x0000_t75" style="width:48pt;height:25.5pt" o:ole="" fillcolor="window">
             <v:imagedata r:id="rId67" o:title=""/>
           </v:shape>
-          <o:OLEObject Type="Embed" ProgID="Equation.3" ShapeID="_x0000_i1112" DrawAspect="Content" ObjectID="_1793626617" r:id="rId158"/>
+          <o:OLEObject Type="Embed" ProgID="Equation.3" ShapeID="_x0000_i1112" DrawAspect="Content" ObjectID="_1794147047" r:id="rId158"/>
         </w:object>
       </w:r>
       <w:r>
@@ -8022,7 +8506,16 @@
           <w:sz w:val="28"/>
           <w:szCs w:val="28"/>
         </w:rPr>
-        <w:t xml:space="preserve">51,3 дБ </w:t>
+        <w:t xml:space="preserve">51,3 </w:t>
+      </w:r>
+      <w:proofErr w:type="gramStart"/>
+      <w:r>
+        <w:rPr>
+          <w:rFonts w:ascii="Times New Roman" w:hAnsi="Times New Roman" w:cs="Times New Roman"/>
+          <w:sz w:val="28"/>
+          <w:szCs w:val="28"/>
+        </w:rPr>
+        <w:t xml:space="preserve">дБ </w:t>
       </w:r>
       <w:r>
         <w:rPr>
@@ -8032,6 +8525,7 @@
         </w:rPr>
         <w:t>&gt;</w:t>
       </w:r>
+      <w:proofErr w:type="gramEnd"/>
       <w:r>
         <w:rPr>
           <w:rFonts w:ascii="Times New Roman" w:hAnsi="Times New Roman" w:cs="Times New Roman"/>
@@ -8564,7 +9058,7 @@
     <w:lsdException w:name="Table Web 2" w:semiHidden="1" w:unhideWhenUsed="1"/>
     <w:lsdException w:name="Table Web 3" w:semiHidden="1" w:unhideWhenUsed="1"/>
     <w:lsdException w:name="Balloon Text" w:semiHidden="1" w:unhideWhenUsed="1"/>
-    <w:lsdException w:name="Table Grid" w:semiHidden="1" w:uiPriority="59" w:unhideWhenUsed="1"/>
+    <w:lsdException w:name="Table Grid" w:uiPriority="59"/>
     <w:lsdException w:name="Table Theme" w:semiHidden="1" w:unhideWhenUsed="1"/>
     <w:lsdException w:name="Placeholder Text" w:semiHidden="1"/>
     <w:lsdException w:name="No Spacing" w:uiPriority="1" w:qFormat="1"/>
@@ -9293,7 +9787,7 @@
 </file>
 
 <file path=customXml/itemProps1.xml><?xml version="1.0" encoding="utf-8"?>
-<ds:datastoreItem xmlns:ds="http://schemas.openxmlformats.org/officeDocument/2006/customXml" ds:itemID="{7A69D093-A137-45F6-8E96-9BFA20837C95}">
+<ds:datastoreItem xmlns:ds="http://schemas.openxmlformats.org/officeDocument/2006/customXml" ds:itemID="{01FB91A6-1DB8-44F3-94FC-C52C02FAB643}">
   <ds:schemaRefs>
     <ds:schemaRef ds:uri="http://schemas.openxmlformats.org/officeDocument/2006/bibliography"/>
   </ds:schemaRefs>

</xml_diff>

<commit_message>
addit work v 1.0
</commit_message>
<xml_diff>
--- a/3. Задание_4.docx
+++ b/3. Задание_4.docx
@@ -1177,17 +1177,7 @@
           <w:sz w:val="28"/>
           <w:szCs w:val="28"/>
         </w:rPr>
-        <w:t>запас уровня входного сигнала относительно номинальной чувствительност</w:t>
-      </w:r>
-      <w:bookmarkStart w:id="0" w:name="_GoBack"/>
-      <w:bookmarkEnd w:id="0"/>
-      <w:r>
-        <w:rPr>
-          <w:rFonts w:ascii="Times New Roman" w:hAnsi="Times New Roman" w:cs="Times New Roman"/>
-          <w:sz w:val="28"/>
-          <w:szCs w:val="28"/>
-        </w:rPr>
-        <w:t>и</w:t>
+        <w:t>запас уровня входного сигнала относительно номинальной чувствительности</w:t>
       </w:r>
       <w:r>
         <w:rPr>
@@ -2225,7 +2215,7 @@
           <v:shape id="_x0000_i1025" type="#_x0000_t75" style="width:41.25pt;height:20.25pt" o:ole="">
             <v:imagedata r:id="rId8" o:title=""/>
           </v:shape>
-          <o:OLEObject Type="Embed" ProgID="Equation.3" ShapeID="_x0000_i1025" DrawAspect="Content" ObjectID="_1794231021" r:id="rId9"/>
+          <o:OLEObject Type="Embed" ProgID="Equation.3" ShapeID="_x0000_i1025" DrawAspect="Content" ObjectID="_1794320174" r:id="rId9"/>
         </w:object>
       </w:r>
       <w:r>
@@ -2242,7 +2232,7 @@
           <v:shape id="_x0000_i1026" type="#_x0000_t75" style="width:42pt;height:20.25pt" o:ole="">
             <v:imagedata r:id="rId10" o:title=""/>
           </v:shape>
-          <o:OLEObject Type="Embed" ProgID="Equation.3" ShapeID="_x0000_i1026" DrawAspect="Content" ObjectID="_1794231022" r:id="rId11"/>
+          <o:OLEObject Type="Embed" ProgID="Equation.3" ShapeID="_x0000_i1026" DrawAspect="Content" ObjectID="_1794320175" r:id="rId11"/>
         </w:object>
       </w:r>
       <w:r>
@@ -2386,7 +2376,7 @@
           <v:shape id="_x0000_i1027" type="#_x0000_t75" style="width:41.25pt;height:20.25pt" o:ole="">
             <v:imagedata r:id="rId8" o:title=""/>
           </v:shape>
-          <o:OLEObject Type="Embed" ProgID="Equation.3" ShapeID="_x0000_i1027" DrawAspect="Content" ObjectID="_1794231023" r:id="rId12"/>
+          <o:OLEObject Type="Embed" ProgID="Equation.3" ShapeID="_x0000_i1027" DrawAspect="Content" ObjectID="_1794320176" r:id="rId12"/>
         </w:object>
       </w:r>
       <w:r>
@@ -2403,7 +2393,7 @@
           <v:shape id="_x0000_i1028" type="#_x0000_t75" style="width:42pt;height:20.25pt" o:ole="">
             <v:imagedata r:id="rId10" o:title=""/>
           </v:shape>
-          <o:OLEObject Type="Embed" ProgID="Equation.3" ShapeID="_x0000_i1028" DrawAspect="Content" ObjectID="_1794231024" r:id="rId13"/>
+          <o:OLEObject Type="Embed" ProgID="Equation.3" ShapeID="_x0000_i1028" DrawAspect="Content" ObjectID="_1794320177" r:id="rId13"/>
         </w:object>
       </w:r>
       <w:r>
@@ -3109,7 +3099,7 @@
           <v:shape id="_x0000_i1029" type="#_x0000_t75" style="width:21.75pt;height:20.25pt" o:ole="">
             <v:imagedata r:id="rId14" o:title=""/>
           </v:shape>
-          <o:OLEObject Type="Embed" ProgID="Equation.3" ShapeID="_x0000_i1029" DrawAspect="Content" ObjectID="_1794231025" r:id="rId15"/>
+          <o:OLEObject Type="Embed" ProgID="Equation.3" ShapeID="_x0000_i1029" DrawAspect="Content" ObjectID="_1794320178" r:id="rId15"/>
         </w:object>
       </w:r>
       <w:r>
@@ -3171,7 +3161,7 @@
           <v:shape id="_x0000_i1030" type="#_x0000_t75" style="width:21.75pt;height:20.25pt" o:ole="">
             <v:imagedata r:id="rId16" o:title=""/>
           </v:shape>
-          <o:OLEObject Type="Embed" ProgID="Equation.3" ShapeID="_x0000_i1030" DrawAspect="Content" ObjectID="_1794231026" r:id="rId17"/>
+          <o:OLEObject Type="Embed" ProgID="Equation.3" ShapeID="_x0000_i1030" DrawAspect="Content" ObjectID="_1794320179" r:id="rId17"/>
         </w:object>
       </w:r>
       <w:r>
@@ -3312,7 +3302,7 @@
           <v:shape id="_x0000_i1031" type="#_x0000_t75" style="width:36.75pt;height:20.25pt" o:ole="">
             <v:imagedata r:id="rId18" o:title=""/>
           </v:shape>
-          <o:OLEObject Type="Embed" ProgID="Equation.3" ShapeID="_x0000_i1031" DrawAspect="Content" ObjectID="_1794231027" r:id="rId19"/>
+          <o:OLEObject Type="Embed" ProgID="Equation.3" ShapeID="_x0000_i1031" DrawAspect="Content" ObjectID="_1794320180" r:id="rId19"/>
         </w:object>
       </w:r>
       <w:r>
@@ -3334,7 +3324,7 @@
           <v:shape id="_x0000_i1032" type="#_x0000_t75" style="width:36.75pt;height:20.25pt" o:ole="">
             <v:imagedata r:id="rId18" o:title=""/>
           </v:shape>
-          <o:OLEObject Type="Embed" ProgID="Equation.3" ShapeID="_x0000_i1032" DrawAspect="Content" ObjectID="_1794231028" r:id="rId20"/>
+          <o:OLEObject Type="Embed" ProgID="Equation.3" ShapeID="_x0000_i1032" DrawAspect="Content" ObjectID="_1794320181" r:id="rId20"/>
         </w:object>
       </w:r>
       <w:r>
@@ -3729,7 +3719,7 @@
           <v:shape id="_x0000_i1033" type="#_x0000_t75" style="width:36.75pt;height:20.25pt" o:ole="">
             <v:imagedata r:id="rId18" o:title=""/>
           </v:shape>
-          <o:OLEObject Type="Embed" ProgID="Equation.3" ShapeID="_x0000_i1033" DrawAspect="Content" ObjectID="_1794231029" r:id="rId21"/>
+          <o:OLEObject Type="Embed" ProgID="Equation.3" ShapeID="_x0000_i1033" DrawAspect="Content" ObjectID="_1794320182" r:id="rId21"/>
         </w:object>
       </w:r>
       <w:r>
@@ -3751,7 +3741,7 @@
           <v:shape id="_x0000_i1034" type="#_x0000_t75" style="width:36.75pt;height:20.25pt" o:ole="">
             <v:imagedata r:id="rId18" o:title=""/>
           </v:shape>
-          <o:OLEObject Type="Embed" ProgID="Equation.3" ShapeID="_x0000_i1034" DrawAspect="Content" ObjectID="_1794231030" r:id="rId22"/>
+          <o:OLEObject Type="Embed" ProgID="Equation.3" ShapeID="_x0000_i1034" DrawAspect="Content" ObjectID="_1794320183" r:id="rId22"/>
         </w:object>
       </w:r>
       <w:r>
@@ -3801,7 +3791,7 @@
           <v:shape id="_x0000_i1035" type="#_x0000_t75" style="width:37.5pt;height:20.25pt" o:ole="">
             <v:imagedata r:id="rId23" o:title=""/>
           </v:shape>
-          <o:OLEObject Type="Embed" ProgID="Equation.3" ShapeID="_x0000_i1035" DrawAspect="Content" ObjectID="_1794231031" r:id="rId24"/>
+          <o:OLEObject Type="Embed" ProgID="Equation.3" ShapeID="_x0000_i1035" DrawAspect="Content" ObjectID="_1794320184" r:id="rId24"/>
         </w:object>
       </w:r>
       <w:r>
@@ -4271,7 +4261,7 @@
           <v:shape id="_x0000_i1036" type="#_x0000_t75" style="width:31.5pt;height:20.25pt" o:ole="">
             <v:imagedata r:id="rId25" o:title=""/>
           </v:shape>
-          <o:OLEObject Type="Embed" ProgID="Equation.3" ShapeID="_x0000_i1036" DrawAspect="Content" ObjectID="_1794231032" r:id="rId26"/>
+          <o:OLEObject Type="Embed" ProgID="Equation.3" ShapeID="_x0000_i1036" DrawAspect="Content" ObjectID="_1794320185" r:id="rId26"/>
         </w:object>
       </w:r>
       <w:r>
@@ -4308,7 +4298,7 @@
           <v:shape id="_x0000_i1037" type="#_x0000_t75" style="width:168pt;height:21pt" o:ole="">
             <v:imagedata r:id="rId27" o:title=""/>
           </v:shape>
-          <o:OLEObject Type="Embed" ProgID="Equation.3" ShapeID="_x0000_i1037" DrawAspect="Content" ObjectID="_1794231033" r:id="rId28"/>
+          <o:OLEObject Type="Embed" ProgID="Equation.3" ShapeID="_x0000_i1037" DrawAspect="Content" ObjectID="_1794320186" r:id="rId28"/>
         </w:object>
       </w:r>
       <w:r>
@@ -4346,7 +4336,7 @@
           <v:shape id="_x0000_i1038" type="#_x0000_t75" style="width:31.5pt;height:20.25pt" o:ole="">
             <v:imagedata r:id="rId25" o:title=""/>
           </v:shape>
-          <o:OLEObject Type="Embed" ProgID="Equation.3" ShapeID="_x0000_i1038" DrawAspect="Content" ObjectID="_1794231034" r:id="rId29"/>
+          <o:OLEObject Type="Embed" ProgID="Equation.3" ShapeID="_x0000_i1038" DrawAspect="Content" ObjectID="_1794320187" r:id="rId29"/>
         </w:object>
       </w:r>
       <w:r>
@@ -4751,7 +4741,7 @@
           <v:shape id="_x0000_i1039" type="#_x0000_t75" style="width:24pt;height:25.5pt" o:ole="">
             <v:imagedata r:id="rId30" o:title=""/>
           </v:shape>
-          <o:OLEObject Type="Embed" ProgID="Equation.3" ShapeID="_x0000_i1039" DrawAspect="Content" ObjectID="_1794231035" r:id="rId31"/>
+          <o:OLEObject Type="Embed" ProgID="Equation.3" ShapeID="_x0000_i1039" DrawAspect="Content" ObjectID="_1794320188" r:id="rId31"/>
         </w:object>
       </w:r>
       <w:r>
@@ -4814,7 +4804,7 @@
           <v:shape id="_x0000_i1040" type="#_x0000_t75" style="width:58.5pt;height:19.5pt" o:ole="" fillcolor="window">
             <v:imagedata r:id="rId32" o:title=""/>
           </v:shape>
-          <o:OLEObject Type="Embed" ProgID="Equation.3" ShapeID="_x0000_i1040" DrawAspect="Content" ObjectID="_1794231036" r:id="rId33"/>
+          <o:OLEObject Type="Embed" ProgID="Equation.3" ShapeID="_x0000_i1040" DrawAspect="Content" ObjectID="_1794320189" r:id="rId33"/>
         </w:object>
       </w:r>
       <w:r>
@@ -4977,7 +4967,7 @@
           <v:shape id="_x0000_i1041" type="#_x0000_t75" style="width:10.5pt;height:18.75pt" o:ole="" fillcolor="window">
             <v:imagedata r:id="rId34" o:title=""/>
           </v:shape>
-          <o:OLEObject Type="Embed" ProgID="Equation.3" ShapeID="_x0000_i1041" DrawAspect="Content" ObjectID="_1794231037" r:id="rId35"/>
+          <o:OLEObject Type="Embed" ProgID="Equation.3" ShapeID="_x0000_i1041" DrawAspect="Content" ObjectID="_1794320190" r:id="rId35"/>
         </w:object>
       </w:r>
       <w:r>
@@ -4990,7 +4980,7 @@
           <v:shape id="_x0000_i1042" type="#_x0000_t75" style="width:121.5pt;height:20.25pt" o:ole="" fillcolor="window">
             <v:imagedata r:id="rId36" o:title=""/>
           </v:shape>
-          <o:OLEObject Type="Embed" ProgID="Equation.3" ShapeID="_x0000_i1042" DrawAspect="Content" ObjectID="_1794231038" r:id="rId37"/>
+          <o:OLEObject Type="Embed" ProgID="Equation.3" ShapeID="_x0000_i1042" DrawAspect="Content" ObjectID="_1794320191" r:id="rId37"/>
         </w:object>
       </w:r>
     </w:p>
@@ -5011,7 +5001,7 @@
           <v:shape id="_x0000_i1043" type="#_x0000_t75" style="width:195pt;height:20.25pt" o:ole="">
             <v:imagedata r:id="rId38" o:title=""/>
           </v:shape>
-          <o:OLEObject Type="Embed" ProgID="Equation.3" ShapeID="_x0000_i1043" DrawAspect="Content" ObjectID="_1794231039" r:id="rId39"/>
+          <o:OLEObject Type="Embed" ProgID="Equation.3" ShapeID="_x0000_i1043" DrawAspect="Content" ObjectID="_1794320192" r:id="rId39"/>
         </w:object>
       </w:r>
     </w:p>
@@ -5028,7 +5018,7 @@
           <v:shape id="_x0000_i1044" type="#_x0000_t75" style="width:276pt;height:21.75pt" o:ole="">
             <v:imagedata r:id="rId40" o:title=""/>
           </v:shape>
-          <o:OLEObject Type="Embed" ProgID="Equation.3" ShapeID="_x0000_i1044" DrawAspect="Content" ObjectID="_1794231040" r:id="rId41"/>
+          <o:OLEObject Type="Embed" ProgID="Equation.3" ShapeID="_x0000_i1044" DrawAspect="Content" ObjectID="_1794320193" r:id="rId41"/>
         </w:object>
       </w:r>
     </w:p>
@@ -5045,7 +5035,7 @@
           <v:shape id="_x0000_i1045" type="#_x0000_t75" style="width:249.75pt;height:21pt" o:ole="">
             <v:imagedata r:id="rId42" o:title=""/>
           </v:shape>
-          <o:OLEObject Type="Embed" ProgID="Equation.3" ShapeID="_x0000_i1045" DrawAspect="Content" ObjectID="_1794231041" r:id="rId43"/>
+          <o:OLEObject Type="Embed" ProgID="Equation.3" ShapeID="_x0000_i1045" DrawAspect="Content" ObjectID="_1794320194" r:id="rId43"/>
         </w:object>
       </w:r>
     </w:p>
@@ -5066,7 +5056,7 @@
           <v:shape id="_x0000_i1046" type="#_x0000_t75" style="width:429.75pt;height:21pt" o:ole="">
             <v:imagedata r:id="rId44" o:title=""/>
           </v:shape>
-          <o:OLEObject Type="Embed" ProgID="Equation.3" ShapeID="_x0000_i1046" DrawAspect="Content" ObjectID="_1794231042" r:id="rId45"/>
+          <o:OLEObject Type="Embed" ProgID="Equation.3" ShapeID="_x0000_i1046" DrawAspect="Content" ObjectID="_1794320195" r:id="rId45"/>
         </w:object>
       </w:r>
       <w:r>
@@ -5100,7 +5090,7 @@
           <w:szCs w:val="28"/>
         </w:rPr>
       </w:pPr>
-      <w:commentRangeStart w:id="1"/>
+      <w:commentRangeStart w:id="0"/>
       <w:r>
         <w:rPr>
           <w:rFonts w:ascii="Times New Roman" w:hAnsi="Times New Roman" w:cs="Times New Roman"/>
@@ -5125,12 +5115,12 @@
         </w:rPr>
         <w:t xml:space="preserve"> </w:t>
       </w:r>
-      <w:commentRangeEnd w:id="1"/>
+      <w:commentRangeEnd w:id="0"/>
       <w:r>
         <w:rPr>
           <w:rStyle w:val="a6"/>
         </w:rPr>
-        <w:commentReference w:id="1"/>
+        <w:commentReference w:id="0"/>
       </w:r>
     </w:p>
     <w:p>
@@ -5216,7 +5206,7 @@
           <v:shape id="_x0000_i1047" type="#_x0000_t75" style="width:34.5pt;height:19.5pt" o:ole="" fillcolor="window">
             <v:imagedata r:id="rId49" o:title=""/>
           </v:shape>
-          <o:OLEObject Type="Embed" ProgID="Equation.3" ShapeID="_x0000_i1047" DrawAspect="Content" ObjectID="_1794231043" r:id="rId50"/>
+          <o:OLEObject Type="Embed" ProgID="Equation.3" ShapeID="_x0000_i1047" DrawAspect="Content" ObjectID="_1794320196" r:id="rId50"/>
         </w:object>
       </w:r>
       <w:r>
@@ -5226,6 +5216,63 @@
           <w:szCs w:val="28"/>
         </w:rPr>
         <w:t>.</w:t>
+      </w:r>
+    </w:p>
+    <w:p>
+      <w:pPr>
+        <w:spacing w:after="0" w:line="240" w:lineRule="auto"/>
+        <w:jc w:val="center"/>
+        <w:rPr>
+          <w:rFonts w:ascii="Times New Roman" w:hAnsi="Times New Roman" w:cs="Times New Roman"/>
+          <w:sz w:val="28"/>
+          <w:szCs w:val="28"/>
+        </w:rPr>
+      </w:pPr>
+    </w:p>
+    <w:p>
+      <w:pPr>
+        <w:spacing w:after="0" w:line="240" w:lineRule="auto"/>
+        <w:jc w:val="center"/>
+        <w:rPr>
+          <w:rFonts w:ascii="Times New Roman" w:hAnsi="Times New Roman" w:cs="Times New Roman"/>
+          <w:sz w:val="28"/>
+          <w:szCs w:val="28"/>
+        </w:rPr>
+      </w:pPr>
+      <w:r>
+        <w:rPr>
+          <w:rFonts w:ascii="Times New Roman" w:hAnsi="Times New Roman" w:cs="Times New Roman"/>
+          <w:sz w:val="28"/>
+          <w:szCs w:val="28"/>
+          <w:lang w:val="en-US"/>
+        </w:rPr>
+        <w:t>K</w:t>
+      </w:r>
+      <w:r>
+        <w:rPr>
+          <w:rFonts w:ascii="Times New Roman" w:hAnsi="Times New Roman" w:cs="Times New Roman"/>
+          <w:sz w:val="28"/>
+          <w:szCs w:val="28"/>
+        </w:rPr>
+        <w:t xml:space="preserve"> – </w:t>
+      </w:r>
+      <w:proofErr w:type="gramStart"/>
+      <w:r>
+        <w:rPr>
+          <w:rFonts w:ascii="Times New Roman" w:hAnsi="Times New Roman" w:cs="Times New Roman"/>
+          <w:sz w:val="28"/>
+          <w:szCs w:val="28"/>
+        </w:rPr>
+        <w:t>поляризация(</w:t>
+      </w:r>
+      <w:proofErr w:type="gramEnd"/>
+      <w:r>
+        <w:rPr>
+          <w:rFonts w:ascii="Times New Roman" w:hAnsi="Times New Roman" w:cs="Times New Roman"/>
+          <w:sz w:val="28"/>
+          <w:szCs w:val="28"/>
+        </w:rPr>
+        <w:t>в формуле), если у всех одинаковая, то +0дб. Если происходит изменение в любом из типов (передатчик, приемник, помеха), то + 25дб</w:t>
       </w:r>
     </w:p>
     <w:p>
@@ -5344,7 +5391,7 @@
           <v:shape id="_x0000_i1048" type="#_x0000_t75" style="width:35.25pt;height:30pt" o:ole="">
             <v:imagedata r:id="rId51" o:title=""/>
           </v:shape>
-          <o:OLEObject Type="Embed" ProgID="Equation.3" ShapeID="_x0000_i1048" DrawAspect="Content" ObjectID="_1794231044" r:id="rId52"/>
+          <o:OLEObject Type="Embed" ProgID="Equation.3" ShapeID="_x0000_i1048" DrawAspect="Content" ObjectID="_1794320197" r:id="rId52"/>
         </w:object>
       </w:r>
       <w:r>
@@ -5470,7 +5517,7 @@
           <v:shape id="_x0000_i1049" type="#_x0000_t75" style="width:121.5pt;height:20.25pt" o:ole="" fillcolor="window">
             <v:imagedata r:id="rId53" o:title=""/>
           </v:shape>
-          <o:OLEObject Type="Embed" ProgID="Equation.3" ShapeID="_x0000_i1049" DrawAspect="Content" ObjectID="_1794231045" r:id="rId54"/>
+          <o:OLEObject Type="Embed" ProgID="Equation.3" ShapeID="_x0000_i1049" DrawAspect="Content" ObjectID="_1794320198" r:id="rId54"/>
         </w:object>
       </w:r>
     </w:p>
@@ -5495,7 +5542,7 @@
           <v:shape id="_x0000_i1050" type="#_x0000_t75" style="width:438pt;height:21pt" o:ole="">
             <v:imagedata r:id="rId55" o:title=""/>
           </v:shape>
-          <o:OLEObject Type="Embed" ProgID="Equation.3" ShapeID="_x0000_i1050" DrawAspect="Content" ObjectID="_1794231046" r:id="rId56"/>
+          <o:OLEObject Type="Embed" ProgID="Equation.3" ShapeID="_x0000_i1050" DrawAspect="Content" ObjectID="_1794320199" r:id="rId56"/>
         </w:object>
       </w:r>
     </w:p>
@@ -5520,7 +5567,7 @@
           <v:shape id="_x0000_i1051" type="#_x0000_t75" style="width:375.75pt;height:18.75pt" o:ole="">
             <v:imagedata r:id="rId57" o:title=""/>
           </v:shape>
-          <o:OLEObject Type="Embed" ProgID="Equation.3" ShapeID="_x0000_i1051" DrawAspect="Content" ObjectID="_1794231047" r:id="rId58"/>
+          <o:OLEObject Type="Embed" ProgID="Equation.3" ShapeID="_x0000_i1051" DrawAspect="Content" ObjectID="_1794320200" r:id="rId58"/>
         </w:object>
       </w:r>
     </w:p>
@@ -5545,7 +5592,7 @@
           <v:shape id="_x0000_i1052" type="#_x0000_t75" style="width:265.5pt;height:18.75pt" o:ole="">
             <v:imagedata r:id="rId59" o:title=""/>
           </v:shape>
-          <o:OLEObject Type="Embed" ProgID="Equation.3" ShapeID="_x0000_i1052" DrawAspect="Content" ObjectID="_1794231048" r:id="rId60"/>
+          <o:OLEObject Type="Embed" ProgID="Equation.3" ShapeID="_x0000_i1052" DrawAspect="Content" ObjectID="_1794320201" r:id="rId60"/>
         </w:object>
       </w:r>
     </w:p>
@@ -5570,7 +5617,7 @@
           <v:shape id="_x0000_i1053" type="#_x0000_t75" style="width:196.5pt;height:15.75pt" o:ole="">
             <v:imagedata r:id="rId61" o:title=""/>
           </v:shape>
-          <o:OLEObject Type="Embed" ProgID="Equation.3" ShapeID="_x0000_i1053" DrawAspect="Content" ObjectID="_1794231049" r:id="rId62"/>
+          <o:OLEObject Type="Embed" ProgID="Equation.3" ShapeID="_x0000_i1053" DrawAspect="Content" ObjectID="_1794320202" r:id="rId62"/>
         </w:object>
       </w:r>
     </w:p>
@@ -5596,7 +5643,7 @@
           <v:shape id="_x0000_i1054" type="#_x0000_t75" style="width:101.25pt;height:15.75pt" o:ole="">
             <v:imagedata r:id="rId63" o:title=""/>
           </v:shape>
-          <o:OLEObject Type="Embed" ProgID="Equation.3" ShapeID="_x0000_i1054" DrawAspect="Content" ObjectID="_1794231050" r:id="rId64"/>
+          <o:OLEObject Type="Embed" ProgID="Equation.3" ShapeID="_x0000_i1054" DrawAspect="Content" ObjectID="_1794320203" r:id="rId64"/>
         </w:object>
       </w:r>
     </w:p>
@@ -5622,7 +5669,7 @@
           <v:shape id="_x0000_i1055" type="#_x0000_t75" style="width:72.75pt;height:15pt" o:ole="">
             <v:imagedata r:id="rId65" o:title=""/>
           </v:shape>
-          <o:OLEObject Type="Embed" ProgID="Equation.3" ShapeID="_x0000_i1055" DrawAspect="Content" ObjectID="_1794231051" r:id="rId66"/>
+          <o:OLEObject Type="Embed" ProgID="Equation.3" ShapeID="_x0000_i1055" DrawAspect="Content" ObjectID="_1794320204" r:id="rId66"/>
         </w:object>
       </w:r>
       <w:r>
@@ -5685,7 +5732,7 @@
           <v:shape id="_x0000_i1056" type="#_x0000_t75" style="width:48pt;height:25.5pt" o:ole="" fillcolor="window">
             <v:imagedata r:id="rId67" o:title=""/>
           </v:shape>
-          <o:OLEObject Type="Embed" ProgID="Equation.3" ShapeID="_x0000_i1056" DrawAspect="Content" ObjectID="_1794231052" r:id="rId68"/>
+          <o:OLEObject Type="Embed" ProgID="Equation.3" ShapeID="_x0000_i1056" DrawAspect="Content" ObjectID="_1794320205" r:id="rId68"/>
         </w:object>
       </w:r>
       <w:r>
@@ -5859,7 +5906,7 @@
           <v:shape id="_x0000_i1057" type="#_x0000_t75" style="width:121.5pt;height:20.25pt" o:ole="" fillcolor="window">
             <v:imagedata r:id="rId53" o:title=""/>
           </v:shape>
-          <o:OLEObject Type="Embed" ProgID="Equation.3" ShapeID="_x0000_i1057" DrawAspect="Content" ObjectID="_1794231053" r:id="rId69"/>
+          <o:OLEObject Type="Embed" ProgID="Equation.3" ShapeID="_x0000_i1057" DrawAspect="Content" ObjectID="_1794320206" r:id="rId69"/>
         </w:object>
       </w:r>
     </w:p>
@@ -5884,7 +5931,7 @@
           <v:shape id="_x0000_i1058" type="#_x0000_t75" style="width:438pt;height:21pt" o:ole="">
             <v:imagedata r:id="rId55" o:title=""/>
           </v:shape>
-          <o:OLEObject Type="Embed" ProgID="Equation.3" ShapeID="_x0000_i1058" DrawAspect="Content" ObjectID="_1794231054" r:id="rId70"/>
+          <o:OLEObject Type="Embed" ProgID="Equation.3" ShapeID="_x0000_i1058" DrawAspect="Content" ObjectID="_1794320207" r:id="rId70"/>
         </w:object>
       </w:r>
     </w:p>
@@ -5909,7 +5956,7 @@
           <v:shape id="_x0000_i1059" type="#_x0000_t75" style="width:389.25pt;height:18.75pt" o:ole="">
             <v:imagedata r:id="rId71" o:title=""/>
           </v:shape>
-          <o:OLEObject Type="Embed" ProgID="Equation.3" ShapeID="_x0000_i1059" DrawAspect="Content" ObjectID="_1794231055" r:id="rId72"/>
+          <o:OLEObject Type="Embed" ProgID="Equation.3" ShapeID="_x0000_i1059" DrawAspect="Content" ObjectID="_1794320208" r:id="rId72"/>
         </w:object>
       </w:r>
     </w:p>
@@ -5934,7 +5981,7 @@
           <v:shape id="_x0000_i1060" type="#_x0000_t75" style="width:285pt;height:18.75pt" o:ole="">
             <v:imagedata r:id="rId73" o:title=""/>
           </v:shape>
-          <o:OLEObject Type="Embed" ProgID="Equation.3" ShapeID="_x0000_i1060" DrawAspect="Content" ObjectID="_1794231056" r:id="rId74"/>
+          <o:OLEObject Type="Embed" ProgID="Equation.3" ShapeID="_x0000_i1060" DrawAspect="Content" ObjectID="_1794320209" r:id="rId74"/>
         </w:object>
       </w:r>
     </w:p>
@@ -5959,7 +6006,7 @@
           <v:shape id="_x0000_i1061" type="#_x0000_t75" style="width:212.25pt;height:15.75pt" o:ole="">
             <v:imagedata r:id="rId75" o:title=""/>
           </v:shape>
-          <o:OLEObject Type="Embed" ProgID="Equation.3" ShapeID="_x0000_i1061" DrawAspect="Content" ObjectID="_1794231057" r:id="rId76"/>
+          <o:OLEObject Type="Embed" ProgID="Equation.3" ShapeID="_x0000_i1061" DrawAspect="Content" ObjectID="_1794320210" r:id="rId76"/>
         </w:object>
       </w:r>
     </w:p>
@@ -5985,7 +6032,7 @@
           <v:shape id="_x0000_i1062" type="#_x0000_t75" style="width:107.25pt;height:15.75pt" o:ole="">
             <v:imagedata r:id="rId77" o:title=""/>
           </v:shape>
-          <o:OLEObject Type="Embed" ProgID="Equation.3" ShapeID="_x0000_i1062" DrawAspect="Content" ObjectID="_1794231058" r:id="rId78"/>
+          <o:OLEObject Type="Embed" ProgID="Equation.3" ShapeID="_x0000_i1062" DrawAspect="Content" ObjectID="_1794320211" r:id="rId78"/>
         </w:object>
       </w:r>
     </w:p>
@@ -6010,7 +6057,7 @@
           <v:shape id="_x0000_i1063" type="#_x0000_t75" style="width:79.5pt;height:15pt" o:ole="">
             <v:imagedata r:id="rId79" o:title=""/>
           </v:shape>
-          <o:OLEObject Type="Embed" ProgID="Equation.3" ShapeID="_x0000_i1063" DrawAspect="Content" ObjectID="_1794231059" r:id="rId80"/>
+          <o:OLEObject Type="Embed" ProgID="Equation.3" ShapeID="_x0000_i1063" DrawAspect="Content" ObjectID="_1794320212" r:id="rId80"/>
         </w:object>
       </w:r>
       <w:r>
@@ -6073,7 +6120,7 @@
           <v:shape id="_x0000_i1064" type="#_x0000_t75" style="width:48pt;height:25.5pt" o:ole="" fillcolor="window">
             <v:imagedata r:id="rId67" o:title=""/>
           </v:shape>
-          <o:OLEObject Type="Embed" ProgID="Equation.3" ShapeID="_x0000_i1064" DrawAspect="Content" ObjectID="_1794231060" r:id="rId81"/>
+          <o:OLEObject Type="Embed" ProgID="Equation.3" ShapeID="_x0000_i1064" DrawAspect="Content" ObjectID="_1794320213" r:id="rId81"/>
         </w:object>
       </w:r>
       <w:r>
@@ -6230,7 +6277,7 @@
           <v:shape id="_x0000_i1065" type="#_x0000_t75" style="width:121.5pt;height:20.25pt" o:ole="" fillcolor="window">
             <v:imagedata r:id="rId53" o:title=""/>
           </v:shape>
-          <o:OLEObject Type="Embed" ProgID="Equation.3" ShapeID="_x0000_i1065" DrawAspect="Content" ObjectID="_1794231061" r:id="rId82"/>
+          <o:OLEObject Type="Embed" ProgID="Equation.3" ShapeID="_x0000_i1065" DrawAspect="Content" ObjectID="_1794320214" r:id="rId82"/>
         </w:object>
       </w:r>
     </w:p>
@@ -6255,7 +6302,7 @@
           <v:shape id="_x0000_i1066" type="#_x0000_t75" style="width:438pt;height:21pt" o:ole="">
             <v:imagedata r:id="rId55" o:title=""/>
           </v:shape>
-          <o:OLEObject Type="Embed" ProgID="Equation.3" ShapeID="_x0000_i1066" DrawAspect="Content" ObjectID="_1794231062" r:id="rId83"/>
+          <o:OLEObject Type="Embed" ProgID="Equation.3" ShapeID="_x0000_i1066" DrawAspect="Content" ObjectID="_1794320215" r:id="rId83"/>
         </w:object>
       </w:r>
     </w:p>
@@ -6280,7 +6327,7 @@
           <v:shape id="_x0000_i1067" type="#_x0000_t75" style="width:393pt;height:18.75pt" o:ole="">
             <v:imagedata r:id="rId84" o:title=""/>
           </v:shape>
-          <o:OLEObject Type="Embed" ProgID="Equation.3" ShapeID="_x0000_i1067" DrawAspect="Content" ObjectID="_1794231063" r:id="rId85"/>
+          <o:OLEObject Type="Embed" ProgID="Equation.3" ShapeID="_x0000_i1067" DrawAspect="Content" ObjectID="_1794320216" r:id="rId85"/>
         </w:object>
       </w:r>
     </w:p>
@@ -6305,7 +6352,7 @@
           <v:shape id="_x0000_i1068" type="#_x0000_t75" style="width:284.25pt;height:18.75pt" o:ole="">
             <v:imagedata r:id="rId86" o:title=""/>
           </v:shape>
-          <o:OLEObject Type="Embed" ProgID="Equation.3" ShapeID="_x0000_i1068" DrawAspect="Content" ObjectID="_1794231064" r:id="rId87"/>
+          <o:OLEObject Type="Embed" ProgID="Equation.3" ShapeID="_x0000_i1068" DrawAspect="Content" ObjectID="_1794320217" r:id="rId87"/>
         </w:object>
       </w:r>
     </w:p>
@@ -6330,7 +6377,7 @@
           <v:shape id="_x0000_i1069" type="#_x0000_t75" style="width:211.5pt;height:15.75pt" o:ole="">
             <v:imagedata r:id="rId88" o:title=""/>
           </v:shape>
-          <o:OLEObject Type="Embed" ProgID="Equation.3" ShapeID="_x0000_i1069" DrawAspect="Content" ObjectID="_1794231065" r:id="rId89"/>
+          <o:OLEObject Type="Embed" ProgID="Equation.3" ShapeID="_x0000_i1069" DrawAspect="Content" ObjectID="_1794320218" r:id="rId89"/>
         </w:object>
       </w:r>
     </w:p>
@@ -6356,7 +6403,7 @@
           <v:shape id="_x0000_i1070" type="#_x0000_t75" style="width:107.25pt;height:15.75pt" o:ole="">
             <v:imagedata r:id="rId90" o:title=""/>
           </v:shape>
-          <o:OLEObject Type="Embed" ProgID="Equation.3" ShapeID="_x0000_i1070" DrawAspect="Content" ObjectID="_1794231066" r:id="rId91"/>
+          <o:OLEObject Type="Embed" ProgID="Equation.3" ShapeID="_x0000_i1070" DrawAspect="Content" ObjectID="_1794320219" r:id="rId91"/>
         </w:object>
       </w:r>
     </w:p>
@@ -6381,7 +6428,7 @@
           <v:shape id="_x0000_i1071" type="#_x0000_t75" style="width:80.25pt;height:15pt" o:ole="">
             <v:imagedata r:id="rId92" o:title=""/>
           </v:shape>
-          <o:OLEObject Type="Embed" ProgID="Equation.3" ShapeID="_x0000_i1071" DrawAspect="Content" ObjectID="_1794231067" r:id="rId93"/>
+          <o:OLEObject Type="Embed" ProgID="Equation.3" ShapeID="_x0000_i1071" DrawAspect="Content" ObjectID="_1794320220" r:id="rId93"/>
         </w:object>
       </w:r>
       <w:r>
@@ -6462,7 +6509,7 @@
           <v:shape id="_x0000_i1072" type="#_x0000_t75" style="width:48pt;height:25.5pt" o:ole="" fillcolor="window">
             <v:imagedata r:id="rId67" o:title=""/>
           </v:shape>
-          <o:OLEObject Type="Embed" ProgID="Equation.3" ShapeID="_x0000_i1072" DrawAspect="Content" ObjectID="_1794231068" r:id="rId94"/>
+          <o:OLEObject Type="Embed" ProgID="Equation.3" ShapeID="_x0000_i1072" DrawAspect="Content" ObjectID="_1794320221" r:id="rId94"/>
         </w:object>
       </w:r>
       <w:r>
@@ -6658,7 +6705,7 @@
           <v:shape id="_x0000_i1073" type="#_x0000_t75" style="width:121.5pt;height:20.25pt" o:ole="" fillcolor="window">
             <v:imagedata r:id="rId53" o:title=""/>
           </v:shape>
-          <o:OLEObject Type="Embed" ProgID="Equation.3" ShapeID="_x0000_i1073" DrawAspect="Content" ObjectID="_1794231069" r:id="rId95"/>
+          <o:OLEObject Type="Embed" ProgID="Equation.3" ShapeID="_x0000_i1073" DrawAspect="Content" ObjectID="_1794320222" r:id="rId95"/>
         </w:object>
       </w:r>
     </w:p>
@@ -6683,7 +6730,7 @@
           <v:shape id="_x0000_i1074" type="#_x0000_t75" style="width:438pt;height:21pt" o:ole="">
             <v:imagedata r:id="rId55" o:title=""/>
           </v:shape>
-          <o:OLEObject Type="Embed" ProgID="Equation.3" ShapeID="_x0000_i1074" DrawAspect="Content" ObjectID="_1794231070" r:id="rId96"/>
+          <o:OLEObject Type="Embed" ProgID="Equation.3" ShapeID="_x0000_i1074" DrawAspect="Content" ObjectID="_1794320223" r:id="rId96"/>
         </w:object>
       </w:r>
     </w:p>
@@ -6708,7 +6755,7 @@
           <v:shape id="_x0000_i1075" type="#_x0000_t75" style="width:391.5pt;height:18.75pt" o:ole="">
             <v:imagedata r:id="rId97" o:title=""/>
           </v:shape>
-          <o:OLEObject Type="Embed" ProgID="Equation.3" ShapeID="_x0000_i1075" DrawAspect="Content" ObjectID="_1794231071" r:id="rId98"/>
+          <o:OLEObject Type="Embed" ProgID="Equation.3" ShapeID="_x0000_i1075" DrawAspect="Content" ObjectID="_1794320224" r:id="rId98"/>
         </w:object>
       </w:r>
     </w:p>
@@ -6733,7 +6780,7 @@
           <v:shape id="_x0000_i1076" type="#_x0000_t75" style="width:284.25pt;height:18.75pt" o:ole="">
             <v:imagedata r:id="rId99" o:title=""/>
           </v:shape>
-          <o:OLEObject Type="Embed" ProgID="Equation.3" ShapeID="_x0000_i1076" DrawAspect="Content" ObjectID="_1794231072" r:id="rId100"/>
+          <o:OLEObject Type="Embed" ProgID="Equation.3" ShapeID="_x0000_i1076" DrawAspect="Content" ObjectID="_1794320225" r:id="rId100"/>
         </w:object>
       </w:r>
     </w:p>
@@ -6758,7 +6805,7 @@
           <v:shape id="_x0000_i1077" type="#_x0000_t75" style="width:212.25pt;height:15.75pt" o:ole="">
             <v:imagedata r:id="rId101" o:title=""/>
           </v:shape>
-          <o:OLEObject Type="Embed" ProgID="Equation.3" ShapeID="_x0000_i1077" DrawAspect="Content" ObjectID="_1794231073" r:id="rId102"/>
+          <o:OLEObject Type="Embed" ProgID="Equation.3" ShapeID="_x0000_i1077" DrawAspect="Content" ObjectID="_1794320226" r:id="rId102"/>
         </w:object>
       </w:r>
     </w:p>
@@ -6784,7 +6831,7 @@
           <v:shape id="_x0000_i1078" type="#_x0000_t75" style="width:105.75pt;height:15.75pt" o:ole="">
             <v:imagedata r:id="rId103" o:title=""/>
           </v:shape>
-          <o:OLEObject Type="Embed" ProgID="Equation.3" ShapeID="_x0000_i1078" DrawAspect="Content" ObjectID="_1794231074" r:id="rId104"/>
+          <o:OLEObject Type="Embed" ProgID="Equation.3" ShapeID="_x0000_i1078" DrawAspect="Content" ObjectID="_1794320227" r:id="rId104"/>
         </w:object>
       </w:r>
     </w:p>
@@ -6809,7 +6856,7 @@
           <v:shape id="_x0000_i1079" type="#_x0000_t75" style="width:79.5pt;height:15pt" o:ole="">
             <v:imagedata r:id="rId105" o:title=""/>
           </v:shape>
-          <o:OLEObject Type="Embed" ProgID="Equation.3" ShapeID="_x0000_i1079" DrawAspect="Content" ObjectID="_1794231075" r:id="rId106"/>
+          <o:OLEObject Type="Embed" ProgID="Equation.3" ShapeID="_x0000_i1079" DrawAspect="Content" ObjectID="_1794320228" r:id="rId106"/>
         </w:object>
       </w:r>
       <w:r>
@@ -6864,7 +6911,7 @@
           <v:shape id="_x0000_i1080" type="#_x0000_t75" style="width:48pt;height:25.5pt" o:ole="" fillcolor="window">
             <v:imagedata r:id="rId67" o:title=""/>
           </v:shape>
-          <o:OLEObject Type="Embed" ProgID="Equation.3" ShapeID="_x0000_i1080" DrawAspect="Content" ObjectID="_1794231076" r:id="rId107"/>
+          <o:OLEObject Type="Embed" ProgID="Equation.3" ShapeID="_x0000_i1080" DrawAspect="Content" ObjectID="_1794320229" r:id="rId107"/>
         </w:object>
       </w:r>
       <w:r>
@@ -7102,7 +7149,7 @@
           <v:shape id="_x0000_i1081" type="#_x0000_t75" style="width:121.5pt;height:20.25pt" o:ole="" fillcolor="window">
             <v:imagedata r:id="rId53" o:title=""/>
           </v:shape>
-          <o:OLEObject Type="Embed" ProgID="Equation.3" ShapeID="_x0000_i1081" DrawAspect="Content" ObjectID="_1794231077" r:id="rId108"/>
+          <o:OLEObject Type="Embed" ProgID="Equation.3" ShapeID="_x0000_i1081" DrawAspect="Content" ObjectID="_1794320230" r:id="rId108"/>
         </w:object>
       </w:r>
     </w:p>
@@ -7127,7 +7174,7 @@
           <v:shape id="_x0000_i1082" type="#_x0000_t75" style="width:438pt;height:21pt" o:ole="">
             <v:imagedata r:id="rId55" o:title=""/>
           </v:shape>
-          <o:OLEObject Type="Embed" ProgID="Equation.3" ShapeID="_x0000_i1082" DrawAspect="Content" ObjectID="_1794231078" r:id="rId109"/>
+          <o:OLEObject Type="Embed" ProgID="Equation.3" ShapeID="_x0000_i1082" DrawAspect="Content" ObjectID="_1794320231" r:id="rId109"/>
         </w:object>
       </w:r>
     </w:p>
@@ -7152,7 +7199,7 @@
           <v:shape id="_x0000_i1083" type="#_x0000_t75" style="width:389.25pt;height:18.75pt" o:ole="">
             <v:imagedata r:id="rId110" o:title=""/>
           </v:shape>
-          <o:OLEObject Type="Embed" ProgID="Equation.3" ShapeID="_x0000_i1083" DrawAspect="Content" ObjectID="_1794231079" r:id="rId111"/>
+          <o:OLEObject Type="Embed" ProgID="Equation.3" ShapeID="_x0000_i1083" DrawAspect="Content" ObjectID="_1794320232" r:id="rId111"/>
         </w:object>
       </w:r>
     </w:p>
@@ -7177,7 +7224,7 @@
           <v:shape id="_x0000_i1084" type="#_x0000_t75" style="width:284.25pt;height:18.75pt" o:ole="">
             <v:imagedata r:id="rId112" o:title=""/>
           </v:shape>
-          <o:OLEObject Type="Embed" ProgID="Equation.3" ShapeID="_x0000_i1084" DrawAspect="Content" ObjectID="_1794231080" r:id="rId113"/>
+          <o:OLEObject Type="Embed" ProgID="Equation.3" ShapeID="_x0000_i1084" DrawAspect="Content" ObjectID="_1794320233" r:id="rId113"/>
         </w:object>
       </w:r>
     </w:p>
@@ -7202,7 +7249,7 @@
           <v:shape id="_x0000_i1085" type="#_x0000_t75" style="width:212.25pt;height:15.75pt" o:ole="">
             <v:imagedata r:id="rId114" o:title=""/>
           </v:shape>
-          <o:OLEObject Type="Embed" ProgID="Equation.3" ShapeID="_x0000_i1085" DrawAspect="Content" ObjectID="_1794231081" r:id="rId115"/>
+          <o:OLEObject Type="Embed" ProgID="Equation.3" ShapeID="_x0000_i1085" DrawAspect="Content" ObjectID="_1794320234" r:id="rId115"/>
         </w:object>
       </w:r>
     </w:p>
@@ -7228,7 +7275,7 @@
           <v:shape id="_x0000_i1086" type="#_x0000_t75" style="width:105.75pt;height:15.75pt" o:ole="">
             <v:imagedata r:id="rId116" o:title=""/>
           </v:shape>
-          <o:OLEObject Type="Embed" ProgID="Equation.3" ShapeID="_x0000_i1086" DrawAspect="Content" ObjectID="_1794231082" r:id="rId117"/>
+          <o:OLEObject Type="Embed" ProgID="Equation.3" ShapeID="_x0000_i1086" DrawAspect="Content" ObjectID="_1794320235" r:id="rId117"/>
         </w:object>
       </w:r>
     </w:p>
@@ -7253,7 +7300,7 @@
           <v:shape id="_x0000_i1087" type="#_x0000_t75" style="width:79.5pt;height:15pt" o:ole="">
             <v:imagedata r:id="rId105" o:title=""/>
           </v:shape>
-          <o:OLEObject Type="Embed" ProgID="Equation.3" ShapeID="_x0000_i1087" DrawAspect="Content" ObjectID="_1794231083" r:id="rId118"/>
+          <o:OLEObject Type="Embed" ProgID="Equation.3" ShapeID="_x0000_i1087" DrawAspect="Content" ObjectID="_1794320236" r:id="rId118"/>
         </w:object>
       </w:r>
       <w:r>
@@ -7308,7 +7355,7 @@
           <v:shape id="_x0000_i1088" type="#_x0000_t75" style="width:48pt;height:25.5pt" o:ole="" fillcolor="window">
             <v:imagedata r:id="rId67" o:title=""/>
           </v:shape>
-          <o:OLEObject Type="Embed" ProgID="Equation.3" ShapeID="_x0000_i1088" DrawAspect="Content" ObjectID="_1794231084" r:id="rId119"/>
+          <o:OLEObject Type="Embed" ProgID="Equation.3" ShapeID="_x0000_i1088" DrawAspect="Content" ObjectID="_1794320237" r:id="rId119"/>
         </w:object>
       </w:r>
       <w:r>
@@ -7500,7 +7547,7 @@
           <v:shape id="_x0000_i1089" type="#_x0000_t75" style="width:121.5pt;height:20.25pt" o:ole="" fillcolor="window">
             <v:imagedata r:id="rId53" o:title=""/>
           </v:shape>
-          <o:OLEObject Type="Embed" ProgID="Equation.3" ShapeID="_x0000_i1089" DrawAspect="Content" ObjectID="_1794231085" r:id="rId120"/>
+          <o:OLEObject Type="Embed" ProgID="Equation.3" ShapeID="_x0000_i1089" DrawAspect="Content" ObjectID="_1794320238" r:id="rId120"/>
         </w:object>
       </w:r>
     </w:p>
@@ -7525,7 +7572,7 @@
           <v:shape id="_x0000_i1090" type="#_x0000_t75" style="width:438pt;height:21pt" o:ole="">
             <v:imagedata r:id="rId55" o:title=""/>
           </v:shape>
-          <o:OLEObject Type="Embed" ProgID="Equation.3" ShapeID="_x0000_i1090" DrawAspect="Content" ObjectID="_1794231086" r:id="rId121"/>
+          <o:OLEObject Type="Embed" ProgID="Equation.3" ShapeID="_x0000_i1090" DrawAspect="Content" ObjectID="_1794320239" r:id="rId121"/>
         </w:object>
       </w:r>
     </w:p>
@@ -7550,7 +7597,7 @@
           <v:shape id="_x0000_i1091" type="#_x0000_t75" style="width:393pt;height:18.75pt" o:ole="">
             <v:imagedata r:id="rId122" o:title=""/>
           </v:shape>
-          <o:OLEObject Type="Embed" ProgID="Equation.3" ShapeID="_x0000_i1091" DrawAspect="Content" ObjectID="_1794231087" r:id="rId123"/>
+          <o:OLEObject Type="Embed" ProgID="Equation.3" ShapeID="_x0000_i1091" DrawAspect="Content" ObjectID="_1794320240" r:id="rId123"/>
         </w:object>
       </w:r>
     </w:p>
@@ -7575,7 +7622,7 @@
           <v:shape id="_x0000_i1092" type="#_x0000_t75" style="width:289.5pt;height:18.75pt" o:ole="">
             <v:imagedata r:id="rId124" o:title=""/>
           </v:shape>
-          <o:OLEObject Type="Embed" ProgID="Equation.3" ShapeID="_x0000_i1092" DrawAspect="Content" ObjectID="_1794231088" r:id="rId125"/>
+          <o:OLEObject Type="Embed" ProgID="Equation.3" ShapeID="_x0000_i1092" DrawAspect="Content" ObjectID="_1794320241" r:id="rId125"/>
         </w:object>
       </w:r>
     </w:p>
@@ -7600,7 +7647,7 @@
           <v:shape id="_x0000_i1093" type="#_x0000_t75" style="width:211.5pt;height:15.75pt" o:ole="">
             <v:imagedata r:id="rId126" o:title=""/>
           </v:shape>
-          <o:OLEObject Type="Embed" ProgID="Equation.3" ShapeID="_x0000_i1093" DrawAspect="Content" ObjectID="_1794231089" r:id="rId127"/>
+          <o:OLEObject Type="Embed" ProgID="Equation.3" ShapeID="_x0000_i1093" DrawAspect="Content" ObjectID="_1794320242" r:id="rId127"/>
         </w:object>
       </w:r>
     </w:p>
@@ -7626,7 +7673,7 @@
           <v:shape id="_x0000_i1094" type="#_x0000_t75" style="width:105.75pt;height:15.75pt" o:ole="">
             <v:imagedata r:id="rId128" o:title=""/>
           </v:shape>
-          <o:OLEObject Type="Embed" ProgID="Equation.3" ShapeID="_x0000_i1094" DrawAspect="Content" ObjectID="_1794231090" r:id="rId129"/>
+          <o:OLEObject Type="Embed" ProgID="Equation.3" ShapeID="_x0000_i1094" DrawAspect="Content" ObjectID="_1794320243" r:id="rId129"/>
         </w:object>
       </w:r>
     </w:p>
@@ -7651,7 +7698,7 @@
           <v:shape id="_x0000_i1095" type="#_x0000_t75" style="width:79.5pt;height:15pt" o:ole="">
             <v:imagedata r:id="rId130" o:title=""/>
           </v:shape>
-          <o:OLEObject Type="Embed" ProgID="Equation.3" ShapeID="_x0000_i1095" DrawAspect="Content" ObjectID="_1794231091" r:id="rId131"/>
+          <o:OLEObject Type="Embed" ProgID="Equation.3" ShapeID="_x0000_i1095" DrawAspect="Content" ObjectID="_1794320244" r:id="rId131"/>
         </w:object>
       </w:r>
       <w:r>
@@ -7723,7 +7770,7 @@
           <v:shape id="_x0000_i1096" type="#_x0000_t75" style="width:48pt;height:25.5pt" o:ole="" fillcolor="window">
             <v:imagedata r:id="rId67" o:title=""/>
           </v:shape>
-          <o:OLEObject Type="Embed" ProgID="Equation.3" ShapeID="_x0000_i1096" DrawAspect="Content" ObjectID="_1794231092" r:id="rId132"/>
+          <o:OLEObject Type="Embed" ProgID="Equation.3" ShapeID="_x0000_i1096" DrawAspect="Content" ObjectID="_1794320245" r:id="rId132"/>
         </w:object>
       </w:r>
       <w:r>
@@ -7947,7 +7994,7 @@
           <v:shape id="_x0000_i1097" type="#_x0000_t75" style="width:121.5pt;height:20.25pt" o:ole="" fillcolor="window">
             <v:imagedata r:id="rId53" o:title=""/>
           </v:shape>
-          <o:OLEObject Type="Embed" ProgID="Equation.3" ShapeID="_x0000_i1097" DrawAspect="Content" ObjectID="_1794231093" r:id="rId133"/>
+          <o:OLEObject Type="Embed" ProgID="Equation.3" ShapeID="_x0000_i1097" DrawAspect="Content" ObjectID="_1794320246" r:id="rId133"/>
         </w:object>
       </w:r>
     </w:p>
@@ -7972,7 +8019,7 @@
           <v:shape id="_x0000_i1098" type="#_x0000_t75" style="width:438pt;height:21pt" o:ole="">
             <v:imagedata r:id="rId55" o:title=""/>
           </v:shape>
-          <o:OLEObject Type="Embed" ProgID="Equation.3" ShapeID="_x0000_i1098" DrawAspect="Content" ObjectID="_1794231094" r:id="rId134"/>
+          <o:OLEObject Type="Embed" ProgID="Equation.3" ShapeID="_x0000_i1098" DrawAspect="Content" ObjectID="_1794320247" r:id="rId134"/>
         </w:object>
       </w:r>
     </w:p>
@@ -7997,7 +8044,7 @@
           <v:shape id="_x0000_i1099" type="#_x0000_t75" style="width:391.5pt;height:18.75pt" o:ole="">
             <v:imagedata r:id="rId135" o:title=""/>
           </v:shape>
-          <o:OLEObject Type="Embed" ProgID="Equation.3" ShapeID="_x0000_i1099" DrawAspect="Content" ObjectID="_1794231095" r:id="rId136"/>
+          <o:OLEObject Type="Embed" ProgID="Equation.3" ShapeID="_x0000_i1099" DrawAspect="Content" ObjectID="_1794320248" r:id="rId136"/>
         </w:object>
       </w:r>
     </w:p>
@@ -8022,7 +8069,7 @@
           <v:shape id="_x0000_i1100" type="#_x0000_t75" style="width:285pt;height:18.75pt" o:ole="">
             <v:imagedata r:id="rId137" o:title=""/>
           </v:shape>
-          <o:OLEObject Type="Embed" ProgID="Equation.3" ShapeID="_x0000_i1100" DrawAspect="Content" ObjectID="_1794231096" r:id="rId138"/>
+          <o:OLEObject Type="Embed" ProgID="Equation.3" ShapeID="_x0000_i1100" DrawAspect="Content" ObjectID="_1794320249" r:id="rId138"/>
         </w:object>
       </w:r>
     </w:p>
@@ -8047,7 +8094,7 @@
           <v:shape id="_x0000_i1101" type="#_x0000_t75" style="width:211.5pt;height:15.75pt" o:ole="">
             <v:imagedata r:id="rId139" o:title=""/>
           </v:shape>
-          <o:OLEObject Type="Embed" ProgID="Equation.3" ShapeID="_x0000_i1101" DrawAspect="Content" ObjectID="_1794231097" r:id="rId140"/>
+          <o:OLEObject Type="Embed" ProgID="Equation.3" ShapeID="_x0000_i1101" DrawAspect="Content" ObjectID="_1794320250" r:id="rId140"/>
         </w:object>
       </w:r>
     </w:p>
@@ -8073,7 +8120,7 @@
           <v:shape id="_x0000_i1102" type="#_x0000_t75" style="width:105.75pt;height:15.75pt" o:ole="">
             <v:imagedata r:id="rId141" o:title=""/>
           </v:shape>
-          <o:OLEObject Type="Embed" ProgID="Equation.3" ShapeID="_x0000_i1102" DrawAspect="Content" ObjectID="_1794231098" r:id="rId142"/>
+          <o:OLEObject Type="Embed" ProgID="Equation.3" ShapeID="_x0000_i1102" DrawAspect="Content" ObjectID="_1794320251" r:id="rId142"/>
         </w:object>
       </w:r>
     </w:p>
@@ -8098,7 +8145,7 @@
           <v:shape id="_x0000_i1103" type="#_x0000_t75" style="width:79.5pt;height:15pt" o:ole="">
             <v:imagedata r:id="rId143" o:title=""/>
           </v:shape>
-          <o:OLEObject Type="Embed" ProgID="Equation.3" ShapeID="_x0000_i1103" DrawAspect="Content" ObjectID="_1794231099" r:id="rId144"/>
+          <o:OLEObject Type="Embed" ProgID="Equation.3" ShapeID="_x0000_i1103" DrawAspect="Content" ObjectID="_1794320252" r:id="rId144"/>
         </w:object>
       </w:r>
       <w:r>
@@ -8153,7 +8200,7 @@
           <v:shape id="_x0000_i1104" type="#_x0000_t75" style="width:48pt;height:25.5pt" o:ole="" fillcolor="window">
             <v:imagedata r:id="rId67" o:title=""/>
           </v:shape>
-          <o:OLEObject Type="Embed" ProgID="Equation.3" ShapeID="_x0000_i1104" DrawAspect="Content" ObjectID="_1794231100" r:id="rId145"/>
+          <o:OLEObject Type="Embed" ProgID="Equation.3" ShapeID="_x0000_i1104" DrawAspect="Content" ObjectID="_1794320253" r:id="rId145"/>
         </w:object>
       </w:r>
       <w:r>
@@ -8277,7 +8324,17 @@
           <w:sz w:val="28"/>
           <w:szCs w:val="28"/>
         </w:rPr>
-        <w:t>смена поляризации антенн двух корреспондентов, тогда</w:t>
+        <w:t>смена поляризации антенн двух</w:t>
+      </w:r>
+      <w:bookmarkStart w:id="1" w:name="_GoBack"/>
+      <w:bookmarkEnd w:id="1"/>
+      <w:r>
+        <w:rPr>
+          <w:rFonts w:ascii="Times New Roman" w:hAnsi="Times New Roman" w:cs="Times New Roman"/>
+          <w:sz w:val="28"/>
+          <w:szCs w:val="28"/>
+        </w:rPr>
+        <w:t xml:space="preserve"> корреспондентов, тогда</w:t>
       </w:r>
       <w:r>
         <w:rPr>
@@ -8308,7 +8365,7 @@
           <v:shape id="_x0000_i1105" type="#_x0000_t75" style="width:121.5pt;height:20.25pt" o:ole="" fillcolor="window">
             <v:imagedata r:id="rId53" o:title=""/>
           </v:shape>
-          <o:OLEObject Type="Embed" ProgID="Equation.3" ShapeID="_x0000_i1105" DrawAspect="Content" ObjectID="_1794231101" r:id="rId146"/>
+          <o:OLEObject Type="Embed" ProgID="Equation.3" ShapeID="_x0000_i1105" DrawAspect="Content" ObjectID="_1794320254" r:id="rId146"/>
         </w:object>
       </w:r>
     </w:p>
@@ -8333,7 +8390,7 @@
           <v:shape id="_x0000_i1106" type="#_x0000_t75" style="width:438pt;height:21pt" o:ole="">
             <v:imagedata r:id="rId55" o:title=""/>
           </v:shape>
-          <o:OLEObject Type="Embed" ProgID="Equation.3" ShapeID="_x0000_i1106" DrawAspect="Content" ObjectID="_1794231102" r:id="rId147"/>
+          <o:OLEObject Type="Embed" ProgID="Equation.3" ShapeID="_x0000_i1106" DrawAspect="Content" ObjectID="_1794320255" r:id="rId147"/>
         </w:object>
       </w:r>
     </w:p>
@@ -8358,7 +8415,7 @@
           <v:shape id="_x0000_i1107" type="#_x0000_t75" style="width:397.5pt;height:18.75pt" o:ole="">
             <v:imagedata r:id="rId148" o:title=""/>
           </v:shape>
-          <o:OLEObject Type="Embed" ProgID="Equation.3" ShapeID="_x0000_i1107" DrawAspect="Content" ObjectID="_1794231103" r:id="rId149"/>
+          <o:OLEObject Type="Embed" ProgID="Equation.3" ShapeID="_x0000_i1107" DrawAspect="Content" ObjectID="_1794320256" r:id="rId149"/>
         </w:object>
       </w:r>
     </w:p>
@@ -8383,7 +8440,7 @@
           <v:shape id="_x0000_i1108" type="#_x0000_t75" style="width:291pt;height:18.75pt" o:ole="">
             <v:imagedata r:id="rId150" o:title=""/>
           </v:shape>
-          <o:OLEObject Type="Embed" ProgID="Equation.3" ShapeID="_x0000_i1108" DrawAspect="Content" ObjectID="_1794231104" r:id="rId151"/>
+          <o:OLEObject Type="Embed" ProgID="Equation.3" ShapeID="_x0000_i1108" DrawAspect="Content" ObjectID="_1794320257" r:id="rId151"/>
         </w:object>
       </w:r>
     </w:p>
@@ -8408,7 +8465,7 @@
           <v:shape id="_x0000_i1109" type="#_x0000_t75" style="width:216.75pt;height:15.75pt" o:ole="">
             <v:imagedata r:id="rId152" o:title=""/>
           </v:shape>
-          <o:OLEObject Type="Embed" ProgID="Equation.3" ShapeID="_x0000_i1109" DrawAspect="Content" ObjectID="_1794231105" r:id="rId153"/>
+          <o:OLEObject Type="Embed" ProgID="Equation.3" ShapeID="_x0000_i1109" DrawAspect="Content" ObjectID="_1794320258" r:id="rId153"/>
         </w:object>
       </w:r>
     </w:p>
@@ -8434,7 +8491,7 @@
           <v:shape id="_x0000_i1110" type="#_x0000_t75" style="width:111pt;height:15.75pt" o:ole="">
             <v:imagedata r:id="rId154" o:title=""/>
           </v:shape>
-          <o:OLEObject Type="Embed" ProgID="Equation.3" ShapeID="_x0000_i1110" DrawAspect="Content" ObjectID="_1794231106" r:id="rId155"/>
+          <o:OLEObject Type="Embed" ProgID="Equation.3" ShapeID="_x0000_i1110" DrawAspect="Content" ObjectID="_1794320259" r:id="rId155"/>
         </w:object>
       </w:r>
     </w:p>
@@ -8459,7 +8516,7 @@
           <v:shape id="_x0000_i1111" type="#_x0000_t75" style="width:84.75pt;height:15pt" o:ole="">
             <v:imagedata r:id="rId156" o:title=""/>
           </v:shape>
-          <o:OLEObject Type="Embed" ProgID="Equation.3" ShapeID="_x0000_i1111" DrawAspect="Content" ObjectID="_1794231107" r:id="rId157"/>
+          <o:OLEObject Type="Embed" ProgID="Equation.3" ShapeID="_x0000_i1111" DrawAspect="Content" ObjectID="_1794320260" r:id="rId157"/>
         </w:object>
       </w:r>
       <w:r>
@@ -8514,7 +8571,7 @@
           <v:shape id="_x0000_i1112" type="#_x0000_t75" style="width:48pt;height:25.5pt" o:ole="" fillcolor="window">
             <v:imagedata r:id="rId67" o:title=""/>
           </v:shape>
-          <o:OLEObject Type="Embed" ProgID="Equation.3" ShapeID="_x0000_i1112" DrawAspect="Content" ObjectID="_1794231108" r:id="rId158"/>
+          <o:OLEObject Type="Embed" ProgID="Equation.3" ShapeID="_x0000_i1112" DrawAspect="Content" ObjectID="_1794320261" r:id="rId158"/>
         </w:object>
       </w:r>
       <w:r>
@@ -8675,7 +8732,7 @@
 
 <file path=word/comments.xml><?xml version="1.0" encoding="utf-8"?>
 <w:comments xmlns:wpc="http://schemas.microsoft.com/office/word/2010/wordprocessingCanvas" xmlns:cx="http://schemas.microsoft.com/office/drawing/2014/chartex" xmlns:cx1="http://schemas.microsoft.com/office/drawing/2015/9/8/chartex" xmlns:cx2="http://schemas.microsoft.com/office/drawing/2015/10/21/chartex" xmlns:cx3="http://schemas.microsoft.com/office/drawing/2016/5/9/chartex" xmlns:cx4="http://schemas.microsoft.com/office/drawing/2016/5/10/chartex" xmlns:cx5="http://schemas.microsoft.com/office/drawing/2016/5/11/chartex" xmlns:cx6="http://schemas.microsoft.com/office/drawing/2016/5/12/chartex" xmlns:cx7="http://schemas.microsoft.com/office/drawing/2016/5/13/chartex" xmlns:cx8="http://schemas.microsoft.com/office/drawing/2016/5/14/chartex" xmlns:mc="http://schemas.openxmlformats.org/markup-compatibility/2006" xmlns:aink="http://schemas.microsoft.com/office/drawing/2016/ink" xmlns:am3d="http://schemas.microsoft.com/office/drawing/2017/model3d" xmlns:o="urn:schemas-microsoft-com:office:office" xmlns:r="http://schemas.openxmlformats.org/officeDocument/2006/relationships" xmlns:m="http://schemas.openxmlformats.org/officeDocument/2006/math" xmlns:v="urn:schemas-microsoft-com:vml" xmlns:wp14="http://schemas.microsoft.com/office/word/2010/wordprocessingDrawing" xmlns:wp="http://schemas.openxmlformats.org/drawingml/2006/wordprocessingDrawing" xmlns:w10="urn:schemas-microsoft-com:office:word" xmlns:w="http://schemas.openxmlformats.org/wordprocessingml/2006/main" xmlns:w14="http://schemas.microsoft.com/office/word/2010/wordml" xmlns:w15="http://schemas.microsoft.com/office/word/2012/wordml" xmlns:w16cex="http://schemas.microsoft.com/office/word/2018/wordml/cex" xmlns:w16cid="http://schemas.microsoft.com/office/word/2016/wordml/cid" xmlns:w16="http://schemas.microsoft.com/office/word/2018/wordml" xmlns:w16se="http://schemas.microsoft.com/office/word/2015/wordml/symex" xmlns:wpg="http://schemas.microsoft.com/office/word/2010/wordprocessingGroup" xmlns:wpi="http://schemas.microsoft.com/office/word/2010/wordprocessingInk" xmlns:wne="http://schemas.microsoft.com/office/word/2006/wordml" xmlns:wps="http://schemas.microsoft.com/office/word/2010/wordprocessingShape" mc:Ignorable="w14 w15 w16se w16cid w16 w16cex wp14">
-  <w:comment w:id="1" w:author="User" w:date="2021-07-20T18:25:00Z" w:initials="U">
+  <w:comment w:id="0" w:author="User" w:date="2021-07-20T18:25:00Z" w:initials="U">
     <w:p>
       <w:pPr>
         <w:pStyle w:val="a7"/>
@@ -9828,7 +9885,7 @@
 </file>
 
 <file path=customXml/itemProps1.xml><?xml version="1.0" encoding="utf-8"?>
-<ds:datastoreItem xmlns:ds="http://schemas.openxmlformats.org/officeDocument/2006/customXml" ds:itemID="{0BBB273C-685D-4147-B1D5-9E4EECF39B51}">
+<ds:datastoreItem xmlns:ds="http://schemas.openxmlformats.org/officeDocument/2006/customXml" ds:itemID="{B8E336A4-8AE2-46D9-AD7A-46B7E40EB01B}">
   <ds:schemaRefs>
     <ds:schemaRef ds:uri="http://schemas.openxmlformats.org/officeDocument/2006/bibliography"/>
   </ds:schemaRefs>

</xml_diff>